<commit_message>
Word con consigna de los articulos
</commit_message>
<xml_diff>
--- a/TP Final/info papers.docx
+++ b/TP Final/info papers.docx
@@ -203,86 +203,24 @@
     </w:p>
     <w:p>
       <w:r>
-        <w:t>Evaluar la eficacia</w:t>
+        <w:t>Evaluar la</w:t>
+      </w:r>
+      <w:r>
+        <w:t xml:space="preserve"> eficiencia</w:t>
+      </w:r>
+      <w:r>
+        <w:t xml:space="preserve"> y seguridad de la vacuna tetravalente atenuada </w:t>
+      </w:r>
+      <w:proofErr w:type="spellStart"/>
+      <w:r>
+        <w:t>Butantan</w:t>
+      </w:r>
+      <w:proofErr w:type="spellEnd"/>
+      <w:r>
+        <w:t>-DV en la prevención del dengue sintomático en niños, adolescentes y adultos (2 a 59 años), independientemente de su historial de exposición previa al dengue.</w:t>
       </w:r>
       <w:r>
         <w:t xml:space="preserve"> </w:t>
-      </w:r>
-      <w:r>
-        <w:rPr>
-          <w:highlight w:val="yellow"/>
-        </w:rPr>
-        <w:t>(</w:t>
-      </w:r>
-      <w:proofErr w:type="gramStart"/>
-      <w:r>
-        <w:rPr>
-          <w:highlight w:val="yellow"/>
-        </w:rPr>
-        <w:t>o eficiencia</w:t>
-      </w:r>
-      <w:r>
-        <w:rPr>
-          <w:highlight w:val="yellow"/>
-        </w:rPr>
-        <w:t>?</w:t>
-      </w:r>
-      <w:proofErr w:type="gramEnd"/>
-      <w:r>
-        <w:rPr>
-          <w:highlight w:val="yellow"/>
-        </w:rPr>
-        <w:t>)</w:t>
-      </w:r>
-      <w:r>
-        <w:t xml:space="preserve"> y seguridad de la vacuna tetravalente atenuada </w:t>
-      </w:r>
-      <w:proofErr w:type="spellStart"/>
-      <w:r>
-        <w:t>Butantan</w:t>
-      </w:r>
-      <w:proofErr w:type="spellEnd"/>
-      <w:r>
-        <w:t>-DV en la prevención del dengue sintomático en niños, adolescentes y adultos (2 a 59 años), independientemente de su historial de exposición previa al dengue.</w:t>
-      </w:r>
-      <w:r>
-        <w:t xml:space="preserve"> </w:t>
-      </w:r>
-    </w:p>
-    <w:p>
-      <w:r>
-        <w:rPr>
-          <w:highlight w:val="yellow"/>
-        </w:rPr>
-        <w:t xml:space="preserve">(evaluar la eficiencia sintomática confirmado virológicamente post 28 </w:t>
-      </w:r>
-      <w:proofErr w:type="spellStart"/>
-      <w:r>
-        <w:rPr>
-          <w:highlight w:val="yellow"/>
-        </w:rPr>
-        <w:t>dias</w:t>
-      </w:r>
-      <w:proofErr w:type="spellEnd"/>
-      <w:r>
-        <w:rPr>
-          <w:highlight w:val="yellow"/>
-        </w:rPr>
-        <w:t xml:space="preserve"> de la vacunación y describir la seguridad (es decir, estudiar la presencia de efectos </w:t>
-      </w:r>
-      <w:proofErr w:type="gramStart"/>
-      <w:r>
-        <w:rPr>
-          <w:highlight w:val="yellow"/>
-        </w:rPr>
-        <w:t>adversos)al</w:t>
-      </w:r>
-      <w:proofErr w:type="gramEnd"/>
-      <w:r>
-        <w:rPr>
-          <w:highlight w:val="yellow"/>
-        </w:rPr>
-        <w:t xml:space="preserve"> día 21)</w:t>
       </w:r>
     </w:p>
     <w:p>
@@ -428,7 +366,7 @@
         <w:rPr>
           <w:highlight w:val="yellow"/>
         </w:rPr>
-        <w:t>(16 centros de Brasil)</w:t>
+        <w:t>16 centros de Brasil</w:t>
       </w:r>
     </w:p>
     <w:p>
@@ -520,7 +458,6 @@
         </w:numPr>
       </w:pPr>
       <w:r>
-        <w:lastRenderedPageBreak/>
         <w:t>Embarazo.</w:t>
       </w:r>
     </w:p>
@@ -559,6 +496,7 @@
           <w:b/>
           <w:bCs/>
         </w:rPr>
+        <w:lastRenderedPageBreak/>
         <w:t>Tamaño muestral</w:t>
       </w:r>
       <w:r>
@@ -598,43 +536,7 @@
             <w:rPr>
               <w:rFonts w:ascii="Cambria Math" w:hAnsi="Cambria Math"/>
             </w:rPr>
-            <m:t>Eficacia=</m:t>
-          </m:r>
-          <m:r>
-            <w:rPr>
-              <w:rFonts w:ascii="Cambria Math" w:hAnsi="Cambria Math"/>
-            </w:rPr>
-            <m:t>[</m:t>
-          </m:r>
-          <m:r>
-            <w:rPr>
-              <w:rFonts w:ascii="Cambria Math" w:hAnsi="Cambria Math"/>
-            </w:rPr>
-            <m:t>1-</m:t>
-          </m:r>
-          <m:r>
-            <w:rPr>
-              <w:rFonts w:ascii="Cambria Math" w:hAnsi="Cambria Math"/>
-            </w:rPr>
-            <m:t>(</m:t>
-          </m:r>
-          <m:r>
-            <w:rPr>
-              <w:rFonts w:ascii="Cambria Math" w:hAnsi="Cambria Math"/>
-            </w:rPr>
-            <m:t>1+</m:t>
-          </m:r>
-          <m:r>
-            <w:rPr>
-              <w:rFonts w:ascii="Cambria Math" w:hAnsi="Cambria Math"/>
-            </w:rPr>
-            <m:t>s)θ]</m:t>
-          </m:r>
-          <m:r>
-            <w:rPr>
-              <w:rFonts w:ascii="Cambria Math" w:hAnsi="Cambria Math"/>
-            </w:rPr>
-            <m:t>/</m:t>
+            <m:t>Eficacia=[1-(1+s)θ]/</m:t>
           </m:r>
           <m:d>
             <m:dPr>
@@ -653,13 +555,7 @@
                 <w:rPr>
                   <w:rFonts w:ascii="Cambria Math" w:hAnsi="Cambria Math"/>
                 </w:rPr>
-                <m:t>1-</m:t>
-              </m:r>
-              <m:r>
-                <w:rPr>
-                  <w:rFonts w:ascii="Cambria Math" w:hAnsi="Cambria Math"/>
-                </w:rPr>
-                <m:t>θ</m:t>
+                <m:t>1-θ</m:t>
               </m:r>
             </m:e>
           </m:d>
@@ -807,7 +703,21 @@
           <w:b/>
           <w:bCs/>
         </w:rPr>
-        <w:t>Eficacia global</w:t>
+        <w:t>Efic</w:t>
+      </w:r>
+      <w:r>
+        <w:rPr>
+          <w:b/>
+          <w:bCs/>
+        </w:rPr>
+        <w:t>iencia</w:t>
+      </w:r>
+      <w:r>
+        <w:rPr>
+          <w:b/>
+          <w:bCs/>
+        </w:rPr>
+        <w:t xml:space="preserve"> global</w:t>
       </w:r>
       <w:r>
         <w:t>: 79.6% (IC 95%: 70.0-86.3) contra cualquier serotipo de dengue.</w:t>
@@ -955,280 +865,13 @@
         <w:t>No hubo muertes relacionadas con la vacuna.</w:t>
       </w:r>
     </w:p>
-    <w:p>
-      <w:r>
-        <w:t>8. </w:t>
-      </w:r>
-      <w:r>
-        <w:rPr>
-          <w:b/>
-          <w:bCs/>
-        </w:rPr>
-        <w:t>Posibles sesgos</w:t>
-      </w:r>
-    </w:p>
-    <w:p>
-      <w:pPr>
-        <w:numPr>
-          <w:ilvl w:val="0"/>
-          <w:numId w:val="5"/>
-        </w:numPr>
-      </w:pPr>
-      <w:r>
-        <w:rPr>
-          <w:b/>
-          <w:bCs/>
-        </w:rPr>
-        <w:lastRenderedPageBreak/>
-        <w:t>Sesgo de selección</w:t>
-      </w:r>
-      <w:r>
-        <w:t>:</w:t>
-      </w:r>
-    </w:p>
-    <w:p>
-      <w:pPr>
-        <w:numPr>
-          <w:ilvl w:val="1"/>
-          <w:numId w:val="5"/>
-        </w:numPr>
-      </w:pPr>
-      <w:r>
-        <w:rPr>
-          <w:b/>
-          <w:bCs/>
-        </w:rPr>
-        <w:t>Riesgo</w:t>
-      </w:r>
-      <w:r>
-        <w:t>: Bajo, debido a la aleatorización y estratificación por edad.</w:t>
-      </w:r>
-    </w:p>
-    <w:p>
-      <w:pPr>
-        <w:numPr>
-          <w:ilvl w:val="1"/>
-          <w:numId w:val="5"/>
-        </w:numPr>
-      </w:pPr>
-      <w:r>
-        <w:rPr>
-          <w:b/>
-          <w:bCs/>
-        </w:rPr>
-        <w:t>Mitigación</w:t>
-      </w:r>
-      <w:r>
-        <w:t>: Distribución equilibrada de características basales entre grupos.</w:t>
-      </w:r>
-    </w:p>
-    <w:p>
-      <w:pPr>
-        <w:numPr>
-          <w:ilvl w:val="0"/>
-          <w:numId w:val="5"/>
-        </w:numPr>
-      </w:pPr>
-      <w:r>
-        <w:rPr>
-          <w:b/>
-          <w:bCs/>
-        </w:rPr>
-        <w:t>Sesgo de información</w:t>
-      </w:r>
-      <w:r>
-        <w:t>:</w:t>
-      </w:r>
-    </w:p>
-    <w:p>
-      <w:pPr>
-        <w:numPr>
-          <w:ilvl w:val="1"/>
-          <w:numId w:val="5"/>
-        </w:numPr>
-      </w:pPr>
-      <w:r>
-        <w:rPr>
-          <w:b/>
-          <w:bCs/>
-        </w:rPr>
-        <w:t>Riesgo</w:t>
-      </w:r>
-      <w:r>
-        <w:t>: Bajo, por el diseño doble ciego y criterios objetivos (PCR para confirmación virológica).</w:t>
-      </w:r>
-    </w:p>
-    <w:p>
-      <w:pPr>
-        <w:numPr>
-          <w:ilvl w:val="0"/>
-          <w:numId w:val="5"/>
-        </w:numPr>
-      </w:pPr>
-      <w:r>
-        <w:rPr>
-          <w:b/>
-          <w:bCs/>
-        </w:rPr>
-        <w:t>Sesgo de pérdida de seguimiento</w:t>
-      </w:r>
-      <w:r>
-        <w:t>:</w:t>
-      </w:r>
-    </w:p>
-    <w:p>
-      <w:pPr>
-        <w:numPr>
-          <w:ilvl w:val="1"/>
-          <w:numId w:val="5"/>
-        </w:numPr>
-      </w:pPr>
-      <w:r>
-        <w:rPr>
-          <w:b/>
-          <w:bCs/>
-        </w:rPr>
-        <w:t>Riesgo</w:t>
-      </w:r>
-      <w:r>
-        <w:t xml:space="preserve">: Moderado (44 excluidos del análisis </w:t>
-      </w:r>
-      <w:proofErr w:type="gramStart"/>
-      <w:r>
-        <w:t>per protocolo</w:t>
-      </w:r>
-      <w:proofErr w:type="gramEnd"/>
-      <w:r>
-        <w:t>).</w:t>
-      </w:r>
-    </w:p>
-    <w:p>
-      <w:pPr>
-        <w:numPr>
-          <w:ilvl w:val="1"/>
-          <w:numId w:val="5"/>
-        </w:numPr>
-      </w:pPr>
-      <w:r>
-        <w:rPr>
-          <w:b/>
-          <w:bCs/>
-        </w:rPr>
-        <w:t>Mitigación</w:t>
-      </w:r>
-      <w:r>
-        <w:t xml:space="preserve">: Análisis por intención de tratar no mostrado, pero se usó población </w:t>
-      </w:r>
-      <w:proofErr w:type="gramStart"/>
-      <w:r>
-        <w:t>per protocolo</w:t>
-      </w:r>
-      <w:proofErr w:type="gramEnd"/>
-      <w:r>
-        <w:t>.</w:t>
-      </w:r>
-    </w:p>
-    <w:p>
-      <w:pPr>
-        <w:numPr>
-          <w:ilvl w:val="0"/>
-          <w:numId w:val="5"/>
-        </w:numPr>
-      </w:pPr>
-      <w:r>
-        <w:rPr>
-          <w:b/>
-          <w:bCs/>
-        </w:rPr>
-        <w:t>Sesgo de confusión</w:t>
-      </w:r>
-      <w:r>
-        <w:t>:</w:t>
-      </w:r>
-    </w:p>
-    <w:p>
-      <w:pPr>
-        <w:numPr>
-          <w:ilvl w:val="1"/>
-          <w:numId w:val="5"/>
-        </w:numPr>
-      </w:pPr>
-      <w:r>
-        <w:rPr>
-          <w:b/>
-          <w:bCs/>
-        </w:rPr>
-        <w:t>Riesgo</w:t>
-      </w:r>
-      <w:r>
-        <w:t>: Bajo, pero la exposición previa a otros flavivirus (Zika) podría afectar resultados.</w:t>
-      </w:r>
-    </w:p>
-    <w:p>
-      <w:pPr>
-        <w:numPr>
-          <w:ilvl w:val="1"/>
-          <w:numId w:val="5"/>
-        </w:numPr>
-      </w:pPr>
-      <w:r>
-        <w:rPr>
-          <w:b/>
-          <w:bCs/>
-        </w:rPr>
-        <w:t>Mitigación</w:t>
-      </w:r>
-      <w:r>
-        <w:t xml:space="preserve">: Análisis estratificado por </w:t>
-      </w:r>
-      <w:proofErr w:type="spellStart"/>
-      <w:r>
-        <w:t>serostatus</w:t>
-      </w:r>
-      <w:proofErr w:type="spellEnd"/>
-      <w:r>
-        <w:t xml:space="preserve"> previo al dengue.</w:t>
-      </w:r>
-    </w:p>
-    <w:p>
-      <w:pPr>
-        <w:numPr>
-          <w:ilvl w:val="0"/>
-          <w:numId w:val="5"/>
-        </w:numPr>
-      </w:pPr>
-      <w:r>
-        <w:rPr>
-          <w:b/>
-          <w:bCs/>
-        </w:rPr>
-        <w:t>Sesgo de temporalidad</w:t>
-      </w:r>
-      <w:r>
-        <w:t>:</w:t>
-      </w:r>
-    </w:p>
-    <w:p>
-      <w:pPr>
-        <w:numPr>
-          <w:ilvl w:val="1"/>
-          <w:numId w:val="5"/>
-        </w:numPr>
-      </w:pPr>
-      <w:r>
-        <w:rPr>
-          <w:b/>
-          <w:bCs/>
-        </w:rPr>
-        <w:t>Riesgo</w:t>
-      </w:r>
-      <w:r>
-        <w:t>: Bajo, dado el seguimiento prospectivo.</w:t>
-      </w:r>
-    </w:p>
-    <w:p>
-      <w:r>
-        <w:t>9. </w:t>
+    <w:p/>
+    <w:p>
+      <w:r>
+        <w:t>8</w:t>
+      </w:r>
+      <w:r>
+        <w:t>. </w:t>
       </w:r>
       <w:r>
         <w:rPr>
@@ -1266,961 +909,60 @@
           <w:ilvl w:val="0"/>
           <w:numId w:val="6"/>
         </w:numPr>
-        <w:rPr>
-          <w:highlight w:val="yellow"/>
-        </w:rPr>
-      </w:pPr>
-      <w:r>
-        <w:rPr>
-          <w:highlight w:val="yellow"/>
-        </w:rPr>
+      </w:pPr>
+      <w:r>
+        <w:lastRenderedPageBreak/>
         <w:t>Por el brote de Zika que hubo en la zona cerca del estudio bajó la incidencia de dengue</w:t>
       </w:r>
     </w:p>
     <w:p>
       <w:r>
-        <w:pict w14:anchorId="088044AE">
-          <v:rect id="_x0000_i1031" style="width:0;height:.75pt" o:hralign="center" o:hrstd="t" o:hrnoshade="t" o:hr="t" fillcolor="#404040" stroked="f"/>
-        </w:pict>
-      </w:r>
-    </w:p>
-    <w:p>
-      <w:r>
-        <w:rPr>
-          <w:b/>
-          <w:bCs/>
-        </w:rPr>
-        <w:t>Nota</w:t>
-      </w:r>
-      <w:r>
-        <w:t>: El artículo cumple con altos estándares metodológicos, pero la generalización a otras poblaciones requiere estudios en diferentes contextos epidemiológicos.</w:t>
-      </w:r>
-    </w:p>
-    <w:p>
-      <w:r>
-        <w:t>Los sesgos en un estudio pueden afectar la validez de los resultados. En este ensayo clínico, aunque el diseño es robusto, existen algunos sesgos potenciales que deben considerarse:</w:t>
-      </w:r>
-    </w:p>
-    <w:p>
-      <w:r>
-        <w:pict w14:anchorId="2923D8E0">
-          <v:rect id="_x0000_i1075" style="width:0;height:.75pt" o:hralign="center" o:hrstd="t" o:hrnoshade="t" o:hr="t" fillcolor="#404040" stroked="f"/>
-        </w:pict>
-      </w:r>
-    </w:p>
-    <w:p>
-      <w:r>
-        <w:rPr>
-          <w:b/>
-          <w:bCs/>
-        </w:rPr>
-        <w:lastRenderedPageBreak/>
-        <w:t>1. Sesgo de Selección</w:t>
-      </w:r>
-    </w:p>
-    <w:p>
-      <w:r>
-        <w:rPr>
-          <w:b/>
-          <w:bCs/>
-        </w:rPr>
-        <w:t>Definición</w:t>
-      </w:r>
-      <w:r>
-        <w:t>: Ocurre cuando los grupos comparados (vacuna vs. placebo) no son similares al inicio del estudio debido a errores en la asignación o reclutamiento.</w:t>
-      </w:r>
-    </w:p>
-    <w:p>
-      <w:r>
-        <w:rPr>
-          <w:b/>
-          <w:bCs/>
-        </w:rPr>
-        <w:t>Riesgo en este estudio</w:t>
-      </w:r>
-      <w:r>
-        <w:t>:</w:t>
-      </w:r>
-    </w:p>
-    <w:p>
-      <w:pPr>
-        <w:numPr>
-          <w:ilvl w:val="0"/>
-          <w:numId w:val="7"/>
-        </w:numPr>
-      </w:pPr>
-      <w:r>
-        <w:rPr>
-          <w:b/>
-          <w:bCs/>
-        </w:rPr>
-        <w:t>Bajo</w:t>
-      </w:r>
-      <w:r>
-        <w:t>, porque:</w:t>
-      </w:r>
-    </w:p>
-    <w:p>
-      <w:pPr>
-        <w:numPr>
-          <w:ilvl w:val="1"/>
-          <w:numId w:val="7"/>
-        </w:numPr>
-      </w:pPr>
-      <w:r>
-        <w:t>Hubo </w:t>
-      </w:r>
-      <w:r>
-        <w:rPr>
-          <w:b/>
-          <w:bCs/>
-        </w:rPr>
-        <w:t>aleatorización</w:t>
-      </w:r>
-      <w:r>
-        <w:t> (2:1) y </w:t>
-      </w:r>
-      <w:r>
-        <w:rPr>
-          <w:b/>
-          <w:bCs/>
-        </w:rPr>
-        <w:t>estratificación por edad</w:t>
-      </w:r>
-      <w:r>
-        <w:t>, lo que equilibra características basales.</w:t>
-      </w:r>
-    </w:p>
-    <w:p>
-      <w:pPr>
-        <w:numPr>
-          <w:ilvl w:val="1"/>
-          <w:numId w:val="7"/>
-        </w:numPr>
-      </w:pPr>
-      <w:r>
-        <w:t>La tabla de características demográficas (Tabla 1) muestra distribución similar en sexo, edad y exposición previa al dengue.</w:t>
-      </w:r>
-    </w:p>
-    <w:p>
-      <w:r>
-        <w:rPr>
-          <w:b/>
-          <w:bCs/>
-        </w:rPr>
-        <w:t>Posible problema</w:t>
-      </w:r>
-      <w:r>
-        <w:t>:</w:t>
-      </w:r>
-    </w:p>
-    <w:p>
-      <w:pPr>
-        <w:numPr>
-          <w:ilvl w:val="0"/>
-          <w:numId w:val="8"/>
-        </w:numPr>
-      </w:pPr>
-      <w:r>
-        <w:t>Si hubo diferencias no medidas (ej., exposición a otros flavivirus como Zika), podrían influir en la respuesta inmune.</w:t>
-      </w:r>
-    </w:p>
-    <w:p>
-      <w:r>
-        <w:pict w14:anchorId="5F43DC9E">
-          <v:rect id="_x0000_i1076" style="width:0;height:.75pt" o:hralign="center" o:hrstd="t" o:hrnoshade="t" o:hr="t" fillcolor="#404040" stroked="f"/>
-        </w:pict>
-      </w:r>
-    </w:p>
-    <w:p>
-      <w:r>
-        <w:rPr>
-          <w:b/>
-          <w:bCs/>
-        </w:rPr>
-        <w:t>2. Sesgo de Información (o de Medición)</w:t>
-      </w:r>
-    </w:p>
-    <w:p>
-      <w:r>
-        <w:rPr>
-          <w:b/>
-          <w:bCs/>
-        </w:rPr>
-        <w:t>Definición</w:t>
-      </w:r>
-      <w:r>
-        <w:t>: Ocurre cuando hay errores en la recolección o registro de datos, afectando la clasificación de los resultados.</w:t>
-      </w:r>
-    </w:p>
-    <w:p>
-      <w:r>
-        <w:rPr>
-          <w:b/>
-          <w:bCs/>
-        </w:rPr>
-        <w:t>Riesgo en este estudio</w:t>
-      </w:r>
-      <w:r>
-        <w:t>:</w:t>
-      </w:r>
-    </w:p>
-    <w:p>
-      <w:pPr>
-        <w:numPr>
-          <w:ilvl w:val="0"/>
-          <w:numId w:val="9"/>
-        </w:numPr>
-      </w:pPr>
-      <w:r>
-        <w:rPr>
-          <w:b/>
-          <w:bCs/>
-        </w:rPr>
-        <w:t>Bajo</w:t>
-      </w:r>
-      <w:r>
-        <w:t>, porque:</w:t>
-      </w:r>
-    </w:p>
-    <w:p>
-      <w:pPr>
-        <w:numPr>
-          <w:ilvl w:val="1"/>
-          <w:numId w:val="9"/>
-        </w:numPr>
-      </w:pPr>
-      <w:r>
-        <w:rPr>
-          <w:b/>
-          <w:bCs/>
-        </w:rPr>
-        <w:t>Doble ciego</w:t>
-      </w:r>
-      <w:r>
-        <w:t>: Ni participantes ni investigadores sabían quién recibió vacuna o placebo.</w:t>
-      </w:r>
-    </w:p>
-    <w:p>
-      <w:pPr>
-        <w:numPr>
-          <w:ilvl w:val="1"/>
-          <w:numId w:val="9"/>
-        </w:numPr>
-      </w:pPr>
-      <w:r>
-        <w:rPr>
-          <w:b/>
-          <w:bCs/>
-        </w:rPr>
-        <w:t>Confirmación objetiva</w:t>
-      </w:r>
-      <w:r>
-        <w:t>: Los casos de dengue se confirmaron con PCR, evitando diagnósticos subjetivos.</w:t>
-      </w:r>
-    </w:p>
-    <w:p>
-      <w:r>
-        <w:rPr>
-          <w:b/>
-          <w:bCs/>
-        </w:rPr>
-        <w:t>Posible problema</w:t>
-      </w:r>
-      <w:r>
-        <w:t>:</w:t>
-      </w:r>
-    </w:p>
-    <w:p>
-      <w:pPr>
-        <w:numPr>
-          <w:ilvl w:val="0"/>
-          <w:numId w:val="10"/>
-        </w:numPr>
-      </w:pPr>
-      <w:r>
-        <w:rPr>
-          <w:b/>
-          <w:bCs/>
-        </w:rPr>
-        <w:t>Síntomas leves</w:t>
-      </w:r>
-      <w:r>
-        <w:t> podrían no reportarse igual en ambos grupos (ej., padres de niños pequeños podrían sobrestimar reacciones).</w:t>
-      </w:r>
-    </w:p>
-    <w:p>
-      <w:pPr>
-        <w:numPr>
-          <w:ilvl w:val="0"/>
-          <w:numId w:val="10"/>
-        </w:numPr>
-      </w:pPr>
-      <w:proofErr w:type="spellStart"/>
-      <w:r>
-        <w:rPr>
-          <w:b/>
-          <w:bCs/>
-        </w:rPr>
-        <w:t>Rash</w:t>
-      </w:r>
-      <w:proofErr w:type="spellEnd"/>
-      <w:r>
-        <w:rPr>
-          <w:b/>
-          <w:bCs/>
-        </w:rPr>
-        <w:t xml:space="preserve"> (erupción cutánea)</w:t>
-      </w:r>
-      <w:r>
-        <w:t xml:space="preserve">: Fue más frecuente en vacunados (22.5% vs. 4.2%), pero su registro dependía de </w:t>
-      </w:r>
-      <w:proofErr w:type="spellStart"/>
-      <w:r>
-        <w:t>autoreporte</w:t>
-      </w:r>
-      <w:proofErr w:type="spellEnd"/>
-      <w:r>
-        <w:t>, lo que podría subestimarse en el grupo placebo.</w:t>
-      </w:r>
-    </w:p>
-    <w:p>
-      <w:r>
-        <w:pict w14:anchorId="49739208">
-          <v:rect id="_x0000_i1077" style="width:0;height:.75pt" o:hralign="center" o:hrstd="t" o:hrnoshade="t" o:hr="t" fillcolor="#404040" stroked="f"/>
-        </w:pict>
-      </w:r>
-    </w:p>
-    <w:p>
-      <w:r>
-        <w:rPr>
-          <w:b/>
-          <w:bCs/>
-        </w:rPr>
-        <w:t>3. Sesgo de Pérdida de Seguimiento</w:t>
-      </w:r>
-    </w:p>
-    <w:p>
-      <w:r>
-        <w:rPr>
-          <w:b/>
-          <w:bCs/>
-        </w:rPr>
-        <w:lastRenderedPageBreak/>
-        <w:t>Definición</w:t>
-      </w:r>
-      <w:r>
-        <w:t>: Ocurre cuando participantes abandonan el estudio, y sus datos no se incluyen en el análisis, alterando los resultados.</w:t>
-      </w:r>
-    </w:p>
-    <w:p>
-      <w:r>
-        <w:rPr>
-          <w:b/>
-          <w:bCs/>
-        </w:rPr>
-        <w:t>Riesgo en este estudio</w:t>
-      </w:r>
-      <w:r>
-        <w:t>:</w:t>
-      </w:r>
-    </w:p>
-    <w:p>
-      <w:pPr>
-        <w:numPr>
-          <w:ilvl w:val="0"/>
-          <w:numId w:val="11"/>
-        </w:numPr>
-      </w:pPr>
-      <w:r>
-        <w:rPr>
-          <w:b/>
-          <w:bCs/>
-        </w:rPr>
-        <w:t>Moderado</w:t>
-      </w:r>
-      <w:r>
-        <w:t>, porque:</w:t>
-      </w:r>
-    </w:p>
-    <w:p>
-      <w:pPr>
-        <w:numPr>
-          <w:ilvl w:val="1"/>
-          <w:numId w:val="11"/>
-        </w:numPr>
-      </w:pPr>
-      <w:r>
-        <w:t>44 participantes fueron excluidos del análisis </w:t>
-      </w:r>
-      <w:proofErr w:type="gramStart"/>
-      <w:r>
-        <w:rPr>
-          <w:i/>
-          <w:iCs/>
-        </w:rPr>
-        <w:t>per protocolo</w:t>
-      </w:r>
-      <w:proofErr w:type="gramEnd"/>
-      <w:r>
-        <w:t> (26 por falta de consentimiento, 6 por embarazo, etc.).</w:t>
-      </w:r>
-    </w:p>
-    <w:p>
-      <w:pPr>
-        <w:numPr>
-          <w:ilvl w:val="1"/>
-          <w:numId w:val="11"/>
-        </w:numPr>
-      </w:pPr>
-      <w:r>
-        <w:t>No se menciona un análisis por </w:t>
-      </w:r>
-      <w:r>
-        <w:rPr>
-          <w:b/>
-          <w:bCs/>
-        </w:rPr>
-        <w:t>intención de tratar (ITT)</w:t>
-      </w:r>
-      <w:r>
-        <w:t>, que incluiría a todos los aleatorizados.</w:t>
-      </w:r>
-    </w:p>
-    <w:p>
-      <w:r>
-        <w:rPr>
-          <w:b/>
-          <w:bCs/>
-        </w:rPr>
-        <w:t>Consecuencia</w:t>
-      </w:r>
-      <w:r>
-        <w:t>:</w:t>
-      </w:r>
-    </w:p>
-    <w:p>
-      <w:pPr>
-        <w:numPr>
-          <w:ilvl w:val="0"/>
-          <w:numId w:val="12"/>
-        </w:numPr>
-      </w:pPr>
-      <w:r>
-        <w:t>Si los abandonos fueron por efectos adversos, la seguridad podría estar subestimada.</w:t>
-      </w:r>
-    </w:p>
-    <w:p>
-      <w:r>
-        <w:pict w14:anchorId="71B627AD">
-          <v:rect id="_x0000_i1078" style="width:0;height:.75pt" o:hralign="center" o:hrstd="t" o:hrnoshade="t" o:hr="t" fillcolor="#404040" stroked="f"/>
-        </w:pict>
-      </w:r>
-    </w:p>
-    <w:p>
-      <w:r>
-        <w:rPr>
-          <w:b/>
-          <w:bCs/>
-        </w:rPr>
-        <w:t>4. Sesgo de Confusión</w:t>
-      </w:r>
-    </w:p>
-    <w:p>
-      <w:r>
-        <w:rPr>
-          <w:b/>
-          <w:bCs/>
-        </w:rPr>
-        <w:t>Definición</w:t>
-      </w:r>
-      <w:r>
-        <w:t>: Ocurre cuando una variable externa afecta tanto a la exposición (vacuna) como al resultado (dengue).</w:t>
-      </w:r>
-    </w:p>
-    <w:p>
-      <w:r>
-        <w:rPr>
-          <w:b/>
-          <w:bCs/>
-        </w:rPr>
-        <w:t>Riesgo en este estudio</w:t>
-      </w:r>
-      <w:r>
-        <w:t>:</w:t>
-      </w:r>
-    </w:p>
-    <w:p>
-      <w:pPr>
-        <w:numPr>
-          <w:ilvl w:val="0"/>
-          <w:numId w:val="13"/>
-        </w:numPr>
-      </w:pPr>
-      <w:r>
-        <w:rPr>
-          <w:b/>
-          <w:bCs/>
-        </w:rPr>
-        <w:t>Moderado</w:t>
-      </w:r>
-      <w:r>
-        <w:t>, porque:</w:t>
-      </w:r>
-    </w:p>
-    <w:p>
-      <w:pPr>
-        <w:numPr>
-          <w:ilvl w:val="1"/>
-          <w:numId w:val="13"/>
-        </w:numPr>
-      </w:pPr>
-      <w:r>
-        <w:rPr>
-          <w:b/>
-          <w:bCs/>
-        </w:rPr>
-        <w:t>Exposición previa a otros flavivirus</w:t>
-      </w:r>
-      <w:r>
-        <w:t> (Zika, fiebre amarilla) podría influir en la respuesta inmune, pero no se midió.</w:t>
-      </w:r>
-    </w:p>
-    <w:p>
-      <w:pPr>
-        <w:numPr>
-          <w:ilvl w:val="1"/>
-          <w:numId w:val="13"/>
-        </w:numPr>
-      </w:pPr>
-      <w:r>
-        <w:rPr>
-          <w:b/>
-          <w:bCs/>
-        </w:rPr>
-        <w:t>Circulación variable de serotipos</w:t>
-      </w:r>
-      <w:r>
-        <w:t>: DENV-3 y DENV-4 no aparecieron, lo que limita la evaluación de eficacia contra ellos.</w:t>
-      </w:r>
-    </w:p>
-    <w:p>
-      <w:r>
-        <w:rPr>
-          <w:b/>
-          <w:bCs/>
-        </w:rPr>
-        <w:t>Mitigación</w:t>
-      </w:r>
-      <w:r>
-        <w:t>:</w:t>
-      </w:r>
-    </w:p>
-    <w:p>
-      <w:pPr>
-        <w:numPr>
-          <w:ilvl w:val="0"/>
-          <w:numId w:val="14"/>
-        </w:numPr>
-      </w:pPr>
-      <w:r>
-        <w:t>Se estratificó por </w:t>
-      </w:r>
-      <w:proofErr w:type="spellStart"/>
-      <w:r>
-        <w:rPr>
-          <w:b/>
-          <w:bCs/>
-        </w:rPr>
-        <w:t>serostatus</w:t>
-      </w:r>
-      <w:proofErr w:type="spellEnd"/>
-      <w:r>
-        <w:rPr>
-          <w:b/>
-          <w:bCs/>
-        </w:rPr>
-        <w:t xml:space="preserve"> previo al dengue</w:t>
-      </w:r>
-      <w:r>
-        <w:t>, pero no por otros virus.</w:t>
-      </w:r>
-    </w:p>
-    <w:p>
-      <w:r>
-        <w:pict w14:anchorId="741D11D4">
-          <v:rect id="_x0000_i1079" style="width:0;height:.75pt" o:hralign="center" o:hrstd="t" o:hrnoshade="t" o:hr="t" fillcolor="#404040" stroked="f"/>
-        </w:pict>
-      </w:r>
-    </w:p>
-    <w:p>
-      <w:r>
-        <w:rPr>
-          <w:b/>
-          <w:bCs/>
-        </w:rPr>
-        <w:t>5. Sesgo de Temporalidad (o de Tiempo)</w:t>
-      </w:r>
-    </w:p>
-    <w:p>
-      <w:r>
-        <w:rPr>
-          <w:b/>
-          <w:bCs/>
-        </w:rPr>
-        <w:t>Definición</w:t>
-      </w:r>
-      <w:r>
-        <w:t>: Ocurre cuando el momento de la exposición y el resultado no están claramente definidos.</w:t>
-      </w:r>
-    </w:p>
-    <w:p>
-      <w:r>
-        <w:rPr>
-          <w:b/>
-          <w:bCs/>
-        </w:rPr>
-        <w:t>Riesgo en este estudio</w:t>
-      </w:r>
-      <w:r>
-        <w:t>:</w:t>
-      </w:r>
-    </w:p>
-    <w:p>
-      <w:pPr>
-        <w:numPr>
-          <w:ilvl w:val="0"/>
-          <w:numId w:val="15"/>
-        </w:numPr>
-      </w:pPr>
-      <w:r>
-        <w:rPr>
-          <w:b/>
-          <w:bCs/>
-        </w:rPr>
-        <w:t>Bajo</w:t>
-      </w:r>
-      <w:r>
-        <w:t>, porque:</w:t>
-      </w:r>
-    </w:p>
-    <w:p>
-      <w:pPr>
-        <w:numPr>
-          <w:ilvl w:val="1"/>
-          <w:numId w:val="15"/>
-        </w:numPr>
-      </w:pPr>
-      <w:r>
-        <w:t>El seguimiento fue </w:t>
-      </w:r>
-      <w:r>
-        <w:rPr>
-          <w:b/>
-          <w:bCs/>
-        </w:rPr>
-        <w:t>prospectivo</w:t>
-      </w:r>
-      <w:r>
-        <w:t> (2 años).</w:t>
-      </w:r>
-    </w:p>
-    <w:p>
-      <w:pPr>
-        <w:numPr>
-          <w:ilvl w:val="1"/>
-          <w:numId w:val="15"/>
-        </w:numPr>
-      </w:pPr>
-      <w:r>
-        <w:lastRenderedPageBreak/>
-        <w:t>Los casos de dengue se confirmaron </w:t>
-      </w:r>
-      <w:r>
-        <w:rPr>
-          <w:b/>
-          <w:bCs/>
-        </w:rPr>
-        <w:t xml:space="preserve">después de 28 días </w:t>
-      </w:r>
-      <w:proofErr w:type="spellStart"/>
-      <w:r>
-        <w:rPr>
-          <w:b/>
-          <w:bCs/>
-        </w:rPr>
-        <w:t>post-vacunación</w:t>
-      </w:r>
-      <w:proofErr w:type="spellEnd"/>
-      <w:r>
-        <w:t>, evitando confusiones con infecciones previas.</w:t>
-      </w:r>
-    </w:p>
-    <w:p>
-      <w:r>
-        <w:rPr>
-          <w:b/>
-          <w:bCs/>
-        </w:rPr>
-        <w:t>Posible problema</w:t>
-      </w:r>
-      <w:r>
-        <w:t>:</w:t>
-      </w:r>
-    </w:p>
-    <w:p>
-      <w:pPr>
-        <w:numPr>
-          <w:ilvl w:val="0"/>
-          <w:numId w:val="16"/>
-        </w:numPr>
-      </w:pPr>
-      <w:r>
-        <w:t>Si hubo infecciones asintomáticas no detectadas, podrían afectar la inmunidad posterior.</w:t>
-      </w:r>
-    </w:p>
-    <w:p>
-      <w:r>
-        <w:pict w14:anchorId="1A41E722">
-          <v:rect id="_x0000_i1080" style="width:0;height:.75pt" o:hralign="center" o:hrstd="t" o:hrnoshade="t" o:hr="t" fillcolor="#404040" stroked="f"/>
-        </w:pict>
-      </w:r>
-    </w:p>
-    <w:p>
-      <w:r>
-        <w:rPr>
-          <w:b/>
-          <w:bCs/>
-        </w:rPr>
-        <w:t>6. Sesgo de Publicación (No aplica aquí, pero es relevante en metaanálisis)</w:t>
-      </w:r>
-    </w:p>
-    <w:p>
-      <w:r>
-        <w:rPr>
-          <w:b/>
-          <w:bCs/>
-        </w:rPr>
-        <w:t>Definición</w:t>
-      </w:r>
-      <w:r>
-        <w:t>: Ocurre cuando solo se publican resultados positivos, omitiendo estudios con hallazgos neutros o negativos.</w:t>
-      </w:r>
-    </w:p>
-    <w:p>
-      <w:r>
-        <w:rPr>
-          <w:b/>
-          <w:bCs/>
-        </w:rPr>
-        <w:t>En este caso</w:t>
-      </w:r>
-      <w:r>
-        <w:t>:</w:t>
-      </w:r>
-    </w:p>
-    <w:p>
-      <w:pPr>
-        <w:numPr>
-          <w:ilvl w:val="0"/>
-          <w:numId w:val="17"/>
-        </w:numPr>
-      </w:pPr>
-      <w:r>
-        <w:t>No aplica porque es un solo estudio, pero es un sesgo común en revisiones sistemáticas.</w:t>
-      </w:r>
-    </w:p>
-    <w:p>
-      <w:r>
-        <w:pict w14:anchorId="6D4CB33A">
-          <v:rect id="_x0000_i1081" style="width:0;height:.75pt" o:hralign="center" o:hrstd="t" o:hrnoshade="t" o:hr="t" fillcolor="#404040" stroked="f"/>
-        </w:pict>
-      </w:r>
-    </w:p>
-    <w:p>
-      <w:r>
-        <w:rPr>
-          <w:b/>
-          <w:bCs/>
-        </w:rPr>
-        <w:t>Conclusión</w:t>
-      </w:r>
-    </w:p>
-    <w:p>
-      <w:r>
-        <w:t xml:space="preserve">El estudio es </w:t>
-      </w:r>
-      <w:proofErr w:type="spellStart"/>
-      <w:r>
-        <w:t>metodológamente</w:t>
-      </w:r>
-      <w:proofErr w:type="spellEnd"/>
-      <w:r>
-        <w:t xml:space="preserve"> sólido, pero tiene limitaciones:</w:t>
-      </w:r>
-      <w:r>
-        <w:br/>
-      </w:r>
-      <w:r>
-        <w:rPr>
-          <w:rFonts w:ascii="Segoe UI Emoji" w:hAnsi="Segoe UI Emoji" w:cs="Segoe UI Emoji"/>
-        </w:rPr>
-        <w:t>✅</w:t>
-      </w:r>
-      <w:r>
-        <w:rPr>
-          <w:rFonts w:ascii="Aptos" w:hAnsi="Aptos" w:cs="Aptos"/>
-        </w:rPr>
-        <w:t> </w:t>
-      </w:r>
-      <w:r>
-        <w:rPr>
-          <w:b/>
-          <w:bCs/>
-        </w:rPr>
-        <w:t>Fortalezas</w:t>
-      </w:r>
-      <w:r>
-        <w:t>: Aleatorización, doble ciego, confirmación por PCR.</w:t>
-      </w:r>
-      <w:r>
-        <w:br/>
-      </w:r>
-      <w:r>
-        <w:rPr>
-          <w:rFonts w:ascii="Segoe UI Emoji" w:hAnsi="Segoe UI Emoji" w:cs="Segoe UI Emoji"/>
-        </w:rPr>
-        <w:t>⚠️</w:t>
-      </w:r>
-      <w:r>
-        <w:t> </w:t>
-      </w:r>
-      <w:r>
-        <w:rPr>
-          <w:b/>
-          <w:bCs/>
-        </w:rPr>
-        <w:t>Debilidades</w:t>
-      </w:r>
-      <w:r>
-        <w:t>:</w:t>
-      </w:r>
-    </w:p>
-    <w:p>
-      <w:pPr>
-        <w:numPr>
-          <w:ilvl w:val="0"/>
-          <w:numId w:val="18"/>
-        </w:numPr>
-      </w:pPr>
-      <w:r>
-        <w:t>Falta de datos a </w:t>
-      </w:r>
-      <w:r>
-        <w:rPr>
-          <w:b/>
-          <w:bCs/>
-        </w:rPr>
-        <w:t>largo plazo</w:t>
-      </w:r>
-      <w:r>
-        <w:t> (solo 2 años).</w:t>
-      </w:r>
-    </w:p>
-    <w:p>
-      <w:pPr>
-        <w:numPr>
-          <w:ilvl w:val="0"/>
-          <w:numId w:val="18"/>
-        </w:numPr>
-      </w:pPr>
-      <w:r>
-        <w:t>No evaluación de </w:t>
-      </w:r>
-      <w:r>
-        <w:rPr>
-          <w:b/>
-          <w:bCs/>
-        </w:rPr>
-        <w:t>DENV-3 y DENV-4</w:t>
+        <w:t>9</w:t>
+      </w:r>
+      <w:r>
+        <w:t>. </w:t>
+      </w:r>
+      <w:r>
+        <w:rPr>
+          <w:b/>
+          <w:bCs/>
+        </w:rPr>
+        <w:t>Validez</w:t>
+      </w:r>
+    </w:p>
+    <w:p>
+      <w:r>
+        <w:t>El artículo cumple con altos estándares metodológicos</w:t>
+      </w:r>
+      <w:r>
+        <w:t xml:space="preserve"> por lo que decimos que tiene alta validez interna</w:t>
+      </w:r>
+      <w:r>
+        <w:t>, pero la generalización a otras poblaciones requiere estudios en diferentes</w:t>
+      </w:r>
+      <w:r>
+        <w:t xml:space="preserve"> regiones del mundo y distintos</w:t>
+      </w:r>
+      <w:r>
+        <w:t xml:space="preserve"> contextos epidemiológicos</w:t>
+      </w:r>
+      <w:r>
+        <w:t xml:space="preserve"> donde se presenten</w:t>
+      </w:r>
+      <w:r>
+        <w:t xml:space="preserve"> todos</w:t>
+      </w:r>
+      <w:r>
+        <w:t xml:space="preserve"> l</w:t>
+      </w:r>
+      <w:r>
+        <w:t>os tipos de dengue</w:t>
       </w:r>
       <w:r>
         <w:t>.</w:t>
       </w:r>
-    </w:p>
-    <w:p>
-      <w:pPr>
-        <w:numPr>
-          <w:ilvl w:val="0"/>
-          <w:numId w:val="18"/>
-        </w:numPr>
-      </w:pPr>
-      <w:r>
-        <w:t>Posible </w:t>
-      </w:r>
-      <w:r>
-        <w:rPr>
-          <w:b/>
-          <w:bCs/>
-        </w:rPr>
-        <w:t>confusión por exposición a otros flavivirus</w:t>
-      </w:r>
-      <w:r>
-        <w:t>.</w:t>
-      </w:r>
-    </w:p>
-    <w:p>
-      <w:r>
-        <w:rPr>
-          <w:b/>
-          <w:bCs/>
-        </w:rPr>
-        <w:t>Recomendación</w:t>
-      </w:r>
-      <w:r>
-        <w:t>:</w:t>
-      </w:r>
-    </w:p>
-    <w:p>
-      <w:pPr>
-        <w:numPr>
-          <w:ilvl w:val="0"/>
-          <w:numId w:val="19"/>
-        </w:numPr>
-      </w:pPr>
-      <w:r>
-        <w:t>Esperar los resultados a </w:t>
-      </w:r>
-      <w:r>
-        <w:rPr>
-          <w:b/>
-          <w:bCs/>
-        </w:rPr>
-        <w:t>5 años</w:t>
-      </w:r>
-      <w:r>
-        <w:t> para evaluar eficacia duradera.</w:t>
-      </w:r>
-    </w:p>
-    <w:p>
-      <w:pPr>
-        <w:numPr>
-          <w:ilvl w:val="0"/>
-          <w:numId w:val="19"/>
-        </w:numPr>
-      </w:pPr>
-      <w:r>
-        <w:t>Estudios en regiones con circulación de </w:t>
-      </w:r>
-      <w:r>
-        <w:rPr>
-          <w:b/>
-          <w:bCs/>
-        </w:rPr>
-        <w:t>otros serotipos</w:t>
-      </w:r>
-      <w:r>
-        <w:t>.</w:t>
+      <w:r>
+        <w:t xml:space="preserve"> Por esto dudamos de la validez externa.</w:t>
       </w:r>
     </w:p>
     <w:p/>
@@ -2230,6 +972,49 @@
     <w:p/>
     <w:p/>
     <w:p/>
+    <w:p/>
+    <w:p/>
+    <w:p/>
+    <w:p/>
+    <w:p/>
+    <w:p/>
+    <w:p/>
+    <w:p/>
+    <w:p/>
+    <w:p/>
+    <w:p/>
+    <w:p>
+      <w:pPr>
+        <w:rPr>
+          <w:b/>
+          <w:bCs/>
+        </w:rPr>
+      </w:pPr>
+    </w:p>
+    <w:p>
+      <w:pPr>
+        <w:rPr>
+          <w:b/>
+          <w:bCs/>
+        </w:rPr>
+      </w:pPr>
+    </w:p>
+    <w:p>
+      <w:pPr>
+        <w:rPr>
+          <w:b/>
+          <w:bCs/>
+        </w:rPr>
+      </w:pPr>
+    </w:p>
+    <w:p>
+      <w:pPr>
+        <w:rPr>
+          <w:b/>
+          <w:bCs/>
+        </w:rPr>
+      </w:pPr>
+    </w:p>
     <w:p>
       <w:r>
         <w:rPr>
@@ -2243,7 +1028,7 @@
     <w:p>
       <w:r>
         <w:pict w14:anchorId="2C045A58">
-          <v:rect id="_x0000_i1143" style="width:0;height:.75pt" o:hralign="center" o:hrstd="t" o:hrnoshade="t" o:hr="t" fillcolor="#404040" stroked="f"/>
+          <v:rect id="_x0000_i1033" style="width:0;height:.75pt" o:hralign="center" o:hrstd="t" o:hrnoshade="t" o:hr="t" fillcolor="#404040" stroked="f"/>
         </w:pict>
       </w:r>
     </w:p>
@@ -2324,7 +1109,7 @@
     <w:p>
       <w:r>
         <w:pict w14:anchorId="3E0ABBA9">
-          <v:rect id="_x0000_i1144" style="width:0;height:.75pt" o:hralign="center" o:hrstd="t" o:hrnoshade="t" o:hr="t" fillcolor="#404040" stroked="f"/>
+          <v:rect id="_x0000_i1034" style="width:0;height:.75pt" o:hralign="center" o:hrstd="t" o:hrnoshade="t" o:hr="t" fillcolor="#404040" stroked="f"/>
         </w:pict>
       </w:r>
     </w:p>
@@ -2349,21 +1134,19 @@
         <w:t>efectividad y seguridad</w:t>
       </w:r>
       <w:r>
-        <w:t> de la vacuna tetravalente TAK-003 contra el dengue en poblaciones sanas (niños y adultos), mediante una revisión sistemática y metaanálisis, con énfasis en el contexto epidemiológico de Argentina.</w:t>
-      </w:r>
-    </w:p>
-    <w:p>
-      <w:r>
-        <w:rPr>
-          <w:highlight w:val="yellow"/>
-        </w:rPr>
-        <w:t>Realizar una revisión sistemática para evaluar efectividad y seguridad de la TAK-003</w:t>
+        <w:t> de la vacuna tetravalente TAK-003 contra el dengue</w:t>
+      </w:r>
+      <w:r>
+        <w:t xml:space="preserve"> en pacientes sanos</w:t>
+      </w:r>
+      <w:r>
+        <w:t xml:space="preserve"> (niños y adultos), mediante una revisión sistemática y metaanálisis, con énfasis en el contexto epidemiológico de Argentina.</w:t>
       </w:r>
     </w:p>
     <w:p>
       <w:r>
         <w:pict w14:anchorId="3CCE0621">
-          <v:rect id="_x0000_i1145" style="width:0;height:.75pt" o:hralign="center" o:hrstd="t" o:hrnoshade="t" o:hr="t" fillcolor="#404040" stroked="f"/>
+          <v:rect id="_x0000_i1035" style="width:0;height:.75pt" o:hralign="center" o:hrstd="t" o:hrnoshade="t" o:hr="t" fillcolor="#404040" stroked="f"/>
         </w:pict>
       </w:r>
     </w:p>
@@ -2391,7 +1174,18 @@
         <w:t>Tipo de estudio</w:t>
       </w:r>
       <w:r>
-        <w:t>: Revisión sistemática con metaanálisis de ensayos clínicos aleatorizados (ECA).</w:t>
+        <w:t>: Revisión sistemática con metaanálisis de ensayos clínicos aleatorizados (</w:t>
+      </w:r>
+      <w:proofErr w:type="spellStart"/>
+      <w:r>
+        <w:t>RCTs</w:t>
+      </w:r>
+      <w:proofErr w:type="spellEnd"/>
+      <w:r>
+        <w:t xml:space="preserve"> por sus siglas en inglés</w:t>
+      </w:r>
+      <w:r>
+        <w:t>).</w:t>
       </w:r>
     </w:p>
     <w:p>
@@ -2418,17 +1212,169 @@
           <w:ilvl w:val="1"/>
           <w:numId w:val="20"/>
         </w:numPr>
-      </w:pPr>
-      <w:r>
-        <w:t xml:space="preserve">Bases de datos: </w:t>
+        <w:rPr>
+          <w:lang w:val="en-US"/>
+        </w:rPr>
+      </w:pPr>
+      <w:r>
+        <w:rPr>
+          <w:lang w:val="en-US"/>
+        </w:rPr>
+        <w:t xml:space="preserve">Bases de </w:t>
       </w:r>
       <w:proofErr w:type="spellStart"/>
       <w:r>
+        <w:rPr>
+          <w:lang w:val="en-US"/>
+        </w:rPr>
+        <w:t>datos</w:t>
+      </w:r>
+      <w:proofErr w:type="spellEnd"/>
+      <w:r>
+        <w:rPr>
+          <w:lang w:val="en-US"/>
+        </w:rPr>
+        <w:t xml:space="preserve">: </w:t>
+      </w:r>
+      <w:proofErr w:type="spellStart"/>
+      <w:r>
+        <w:rPr>
+          <w:lang w:val="en-US"/>
+        </w:rPr>
         <w:t>Epistemonikos</w:t>
       </w:r>
       <w:proofErr w:type="spellEnd"/>
       <w:r>
-        <w:t>, PubMed, Cochrane, entre otras.</w:t>
+        <w:rPr>
+          <w:lang w:val="en-US"/>
+        </w:rPr>
+        <w:t xml:space="preserve">, PubMed, </w:t>
+      </w:r>
+      <w:r>
+        <w:rPr>
+          <w:lang w:val="en-US"/>
+        </w:rPr>
+        <w:t>“</w:t>
+      </w:r>
+      <w:r>
+        <w:rPr>
+          <w:lang w:val="en-US"/>
+        </w:rPr>
+        <w:t>Cochrane Database of Systematic Reviews</w:t>
+      </w:r>
+      <w:r>
+        <w:rPr>
+          <w:lang w:val="en-US"/>
+        </w:rPr>
+        <w:t>”</w:t>
+      </w:r>
+      <w:r>
+        <w:rPr>
+          <w:lang w:val="en-US"/>
+        </w:rPr>
+        <w:t xml:space="preserve"> (CDSR), </w:t>
+      </w:r>
+      <w:r>
+        <w:rPr>
+          <w:lang w:val="en-US"/>
+        </w:rPr>
+        <w:t>“</w:t>
+      </w:r>
+      <w:r>
+        <w:rPr>
+          <w:lang w:val="en-US"/>
+        </w:rPr>
+        <w:t>Database of Abstracts of Reviews of Effectiveness</w:t>
+      </w:r>
+      <w:r>
+        <w:rPr>
+          <w:lang w:val="en-US"/>
+        </w:rPr>
+        <w:t>”</w:t>
+      </w:r>
+      <w:r>
+        <w:rPr>
+          <w:lang w:val="en-US"/>
+        </w:rPr>
+        <w:t xml:space="preserve"> (DARE), LILACS, CINAHL, PsycINFO, EMBASE, </w:t>
+      </w:r>
+      <w:r>
+        <w:rPr>
+          <w:lang w:val="en-US"/>
+        </w:rPr>
+        <w:t>“</w:t>
+      </w:r>
+      <w:r>
+        <w:rPr>
+          <w:lang w:val="en-US"/>
+        </w:rPr>
+        <w:t>EPPI-Centre Evidence Library</w:t>
+      </w:r>
+      <w:r>
+        <w:rPr>
+          <w:lang w:val="en-US"/>
+        </w:rPr>
+        <w:t>”</w:t>
+      </w:r>
+      <w:r>
+        <w:rPr>
+          <w:lang w:val="en-US"/>
+        </w:rPr>
+        <w:t xml:space="preserve">, </w:t>
+      </w:r>
+      <w:r>
+        <w:rPr>
+          <w:lang w:val="en-US"/>
+        </w:rPr>
+        <w:t>“</w:t>
+      </w:r>
+      <w:r>
+        <w:rPr>
+          <w:lang w:val="en-US"/>
+        </w:rPr>
+        <w:t>Systematic Reviews and Policy Briefs Campbell Library</w:t>
+      </w:r>
+      <w:r>
+        <w:rPr>
+          <w:lang w:val="en-US"/>
+        </w:rPr>
+        <w:t>”</w:t>
+      </w:r>
+      <w:r>
+        <w:rPr>
+          <w:lang w:val="en-US"/>
+        </w:rPr>
+        <w:t xml:space="preserve"> </w:t>
+      </w:r>
+      <w:r>
+        <w:rPr>
+          <w:lang w:val="en-US"/>
+        </w:rPr>
+        <w:t>y</w:t>
+      </w:r>
+      <w:r>
+        <w:rPr>
+          <w:lang w:val="en-US"/>
+        </w:rPr>
+        <w:t xml:space="preserve"> </w:t>
+      </w:r>
+      <w:r>
+        <w:rPr>
+          <w:lang w:val="en-US"/>
+        </w:rPr>
+        <w:t>“</w:t>
+      </w:r>
+      <w:r>
+        <w:rPr>
+          <w:lang w:val="en-US"/>
+        </w:rPr>
+        <w:t>The JBI Database of Systematic Reviews and Implementation Reports</w:t>
+      </w:r>
+      <w:r>
+        <w:rPr>
+          <w:lang w:val="en-US"/>
+        </w:rPr>
+        <w:t>”.</w:t>
       </w:r>
     </w:p>
     <w:p>
@@ -2439,7 +1385,13 @@
         </w:numPr>
       </w:pPr>
       <w:r>
-        <w:t>Periodo de búsqueda: Desde el inicio de las bases hasta diciembre de 2023.</w:t>
+        <w:t>Periodo de búsqueda: Desde el inicio de las bases hasta</w:t>
+      </w:r>
+      <w:r>
+        <w:t xml:space="preserve"> el 18</w:t>
+      </w:r>
+      <w:r>
+        <w:t xml:space="preserve"> diciembre de 2023.</w:t>
       </w:r>
     </w:p>
     <w:p>
@@ -2457,7 +1409,27 @@
         <w:t>Selección de estudios</w:t>
       </w:r>
       <w:r>
-        <w:t>: 5 ECA incluidos (de 239 referencias iniciales).</w:t>
+        <w:t xml:space="preserve">: 5 </w:t>
+      </w:r>
+      <w:proofErr w:type="spellStart"/>
+      <w:r>
+        <w:t>RCTs</w:t>
+      </w:r>
+      <w:proofErr w:type="spellEnd"/>
+      <w:r>
+        <w:t xml:space="preserve"> </w:t>
+      </w:r>
+      <w:r>
+        <w:t>inclu</w:t>
+      </w:r>
+      <w:r>
+        <w:t>i</w:t>
+      </w:r>
+      <w:r>
+        <w:t>dos</w:t>
+      </w:r>
+      <w:r>
+        <w:t xml:space="preserve"> (de 239 referencias iniciales).</w:t>
       </w:r>
     </w:p>
     <w:p>
@@ -2534,6 +1506,7 @@
         </w:numPr>
       </w:pPr>
       <w:r>
+        <w:lastRenderedPageBreak/>
         <w:t>Síntesis cuantitativa (metaanálisis de efectos aleatorios) y cualitativa.</w:t>
       </w:r>
     </w:p>
@@ -2545,7 +1518,6 @@
         </w:numPr>
       </w:pPr>
       <w:r>
-        <w:lastRenderedPageBreak/>
         <w:t>Certidumbre de la evidencia mediante metodología </w:t>
       </w:r>
       <w:r>
@@ -2562,7 +1534,7 @@
     <w:p>
       <w:r>
         <w:pict w14:anchorId="46CE019F">
-          <v:rect id="_x0000_i1146" style="width:0;height:.75pt" o:hralign="center" o:hrstd="t" o:hrnoshade="t" o:hr="t" fillcolor="#404040" stroked="f"/>
+          <v:rect id="_x0000_i1036" style="width:0;height:.75pt" o:hralign="center" o:hrstd="t" o:hrnoshade="t" o:hr="t" fillcolor="#404040" stroked="f"/>
         </w:pict>
       </w:r>
     </w:p>
@@ -2600,8 +1572,13 @@
           <w:numId w:val="21"/>
         </w:numPr>
       </w:pPr>
-      <w:r>
-        <w:t>ECA que compararan TAK-003 con placebo.</w:t>
+      <w:proofErr w:type="spellStart"/>
+      <w:r>
+        <w:t>RCTs</w:t>
+      </w:r>
+      <w:proofErr w:type="spellEnd"/>
+      <w:r>
+        <w:t xml:space="preserve"> que compararan TAK-003 con placebo.</w:t>
       </w:r>
     </w:p>
     <w:p>
@@ -2612,7 +1589,19 @@
         </w:numPr>
       </w:pPr>
       <w:r>
-        <w:t>Población: Personas sanas (niños y adultos), independientemente de exposición previa al dengue.</w:t>
+        <w:t xml:space="preserve">Población: </w:t>
+      </w:r>
+      <w:r>
+        <w:t>N</w:t>
+      </w:r>
+      <w:r>
+        <w:t>iños y adultos</w:t>
+      </w:r>
+      <w:r>
+        <w:t xml:space="preserve"> sanos</w:t>
+      </w:r>
+      <w:r>
+        <w:t>, independientemente de exposición previa al dengue.</w:t>
       </w:r>
     </w:p>
     <w:p>
@@ -2668,24 +1657,8 @@
     </w:p>
     <w:p>
       <w:r>
-        <w:rPr>
-          <w:highlight w:val="yellow"/>
-        </w:rPr>
-        <w:t xml:space="preserve">Estado inmunológico y exposición no son criterios de </w:t>
-      </w:r>
-      <w:proofErr w:type="spellStart"/>
-      <w:r>
-        <w:rPr>
-          <w:highlight w:val="yellow"/>
-        </w:rPr>
-        <w:t>inclusion</w:t>
-      </w:r>
-      <w:proofErr w:type="spellEnd"/>
-    </w:p>
-    <w:p>
-      <w:r>
         <w:pict w14:anchorId="6820FE3C">
-          <v:rect id="_x0000_i1147" style="width:0;height:.75pt" o:hralign="center" o:hrstd="t" o:hrnoshade="t" o:hr="t" fillcolor="#404040" stroked="f"/>
+          <v:rect id="_x0000_i1037" style="width:0;height:.75pt" o:hralign="center" o:hrstd="t" o:hrnoshade="t" o:hr="t" fillcolor="#404040" stroked="f"/>
         </w:pict>
       </w:r>
     </w:p>
@@ -2760,7 +1733,7 @@
           <w:b/>
           <w:bCs/>
         </w:rPr>
-        <w:t>Q (χ²)</w:t>
+        <w:t>(χ²)</w:t>
       </w:r>
       <w:r>
         <w:t> e índice </w:t>
@@ -2784,7 +1757,18 @@
         </w:numPr>
       </w:pPr>
       <w:r>
-        <w:t>Heterogeneidad significativa si *p* &lt; 0.1 o I² &gt; 50%.</w:t>
+        <w:t>Heterogeneidad significativa si p</w:t>
+      </w:r>
+      <w:r>
+        <w:t>-</w:t>
+      </w:r>
+      <w:proofErr w:type="spellStart"/>
+      <w:r>
+        <w:t>value</w:t>
+      </w:r>
+      <w:proofErr w:type="spellEnd"/>
+      <w:r>
+        <w:t> &lt; 0.1 o I² &gt; 50%.</w:t>
       </w:r>
     </w:p>
     <w:p>
@@ -2844,7 +1828,7 @@
     <w:p>
       <w:r>
         <w:pict w14:anchorId="54C63CF4">
-          <v:rect id="_x0000_i1148" style="width:0;height:.75pt" o:hralign="center" o:hrstd="t" o:hrnoshade="t" o:hr="t" fillcolor="#404040" stroked="f"/>
+          <v:rect id="_x0000_i1038" style="width:0;height:.75pt" o:hralign="center" o:hrstd="t" o:hrnoshade="t" o:hr="t" fillcolor="#404040" stroked="f"/>
         </w:pict>
       </w:r>
     </w:p>
@@ -2854,6 +1838,7 @@
           <w:b/>
           <w:bCs/>
         </w:rPr>
+        <w:lastRenderedPageBreak/>
         <w:t>7. Resultados principales</w:t>
       </w:r>
     </w:p>
@@ -2869,7 +1854,6 @@
           <w:b/>
           <w:bCs/>
         </w:rPr>
-        <w:lastRenderedPageBreak/>
         <w:t>Efectividad</w:t>
       </w:r>
       <w:r>
@@ -3064,8 +2048,8 @@
     </w:p>
     <w:p>
       <w:r>
-        <w:pict w14:anchorId="541D51D4">
-          <v:rect id="_x0000_i1149" style="width:0;height:.75pt" o:hralign="center" o:hrstd="t" o:hrnoshade="t" o:hr="t" fillcolor="#404040" stroked="f"/>
+        <w:pict w14:anchorId="03D90F28">
+          <v:rect id="_x0000_i1040" style="width:0;height:.75pt" o:hralign="center" o:hrstd="t" o:hrnoshade="t" o:hr="t" fillcolor="#404040" stroked="f"/>
         </w:pict>
       </w:r>
     </w:p>
@@ -3075,302 +2059,14 @@
           <w:b/>
           <w:bCs/>
         </w:rPr>
-        <w:t>8. Posibles sesgos</w:t>
-      </w:r>
-    </w:p>
-    <w:p>
-      <w:pPr>
-        <w:numPr>
-          <w:ilvl w:val="0"/>
-          <w:numId w:val="24"/>
-        </w:numPr>
-      </w:pPr>
-      <w:r>
-        <w:rPr>
-          <w:b/>
-          <w:bCs/>
-        </w:rPr>
-        <w:t>Sesgo de selección</w:t>
-      </w:r>
-      <w:r>
-        <w:t>:</w:t>
-      </w:r>
-    </w:p>
-    <w:p>
-      <w:pPr>
-        <w:numPr>
-          <w:ilvl w:val="1"/>
-          <w:numId w:val="24"/>
-        </w:numPr>
-      </w:pPr>
-      <w:r>
-        <w:rPr>
-          <w:b/>
-          <w:bCs/>
-        </w:rPr>
-        <w:t>Riesgo</w:t>
-      </w:r>
-      <w:r>
-        <w:t>: Bajo, por inclusión de ECA aleatorizados.</w:t>
-      </w:r>
-    </w:p>
-    <w:p>
-      <w:pPr>
-        <w:numPr>
-          <w:ilvl w:val="1"/>
-          <w:numId w:val="24"/>
-        </w:numPr>
-      </w:pPr>
-      <w:r>
-        <w:rPr>
-          <w:b/>
-          <w:bCs/>
-        </w:rPr>
-        <w:t>Limitación</w:t>
-      </w:r>
-      <w:r>
-        <w:t>: Exclusión de estudios en adultos mayores (&gt;59 años) y poblaciones inmunocomprometidas.</w:t>
-      </w:r>
-    </w:p>
-    <w:p>
-      <w:pPr>
-        <w:numPr>
-          <w:ilvl w:val="0"/>
-          <w:numId w:val="24"/>
-        </w:numPr>
-      </w:pPr>
-      <w:r>
-        <w:rPr>
-          <w:b/>
-          <w:bCs/>
-        </w:rPr>
-        <w:t>Sesgo de publicación</w:t>
-      </w:r>
-      <w:r>
-        <w:t>:</w:t>
-      </w:r>
-    </w:p>
-    <w:p>
-      <w:pPr>
-        <w:numPr>
-          <w:ilvl w:val="1"/>
-          <w:numId w:val="24"/>
-        </w:numPr>
-      </w:pPr>
-      <w:r>
-        <w:rPr>
-          <w:b/>
-          <w:bCs/>
-        </w:rPr>
-        <w:t>Riesgo</w:t>
-      </w:r>
-      <w:r>
-        <w:t>: Moderado, ya que no se buscaron estudios no publicados (ej., registros clínicos no indexados).</w:t>
-      </w:r>
-    </w:p>
-    <w:p>
-      <w:pPr>
-        <w:numPr>
-          <w:ilvl w:val="1"/>
-          <w:numId w:val="24"/>
-        </w:numPr>
-      </w:pPr>
-      <w:r>
-        <w:rPr>
-          <w:b/>
-          <w:bCs/>
-        </w:rPr>
-        <w:t>Mitigación</w:t>
-      </w:r>
-      <w:r>
-        <w:t>: Búsqueda en múltiples bases de datos y revisión manual de referencias.</w:t>
-      </w:r>
-    </w:p>
-    <w:p>
-      <w:pPr>
-        <w:numPr>
-          <w:ilvl w:val="0"/>
-          <w:numId w:val="24"/>
-        </w:numPr>
-      </w:pPr>
-      <w:r>
-        <w:rPr>
-          <w:b/>
-          <w:bCs/>
-        </w:rPr>
-        <w:t>Sesgo de medición</w:t>
-      </w:r>
-      <w:r>
-        <w:t>:</w:t>
-      </w:r>
-    </w:p>
-    <w:p>
-      <w:pPr>
-        <w:numPr>
-          <w:ilvl w:val="1"/>
-          <w:numId w:val="24"/>
-        </w:numPr>
-      </w:pPr>
-      <w:r>
-        <w:rPr>
-          <w:b/>
-          <w:bCs/>
-        </w:rPr>
-        <w:t>Riesgo</w:t>
-      </w:r>
-      <w:r>
-        <w:t xml:space="preserve">: Bajo para resultados objetivos (PCR para dengue), pero alto para eventos adversos </w:t>
-      </w:r>
-      <w:proofErr w:type="spellStart"/>
-      <w:r>
-        <w:t>autoreportados</w:t>
-      </w:r>
-      <w:proofErr w:type="spellEnd"/>
-      <w:r>
-        <w:t>.</w:t>
-      </w:r>
-    </w:p>
-    <w:p>
-      <w:pPr>
-        <w:numPr>
-          <w:ilvl w:val="0"/>
-          <w:numId w:val="24"/>
-        </w:numPr>
-      </w:pPr>
-      <w:r>
-        <w:rPr>
-          <w:b/>
-          <w:bCs/>
-        </w:rPr>
-        <w:t>Sesgo de heterogeneidad</w:t>
-      </w:r>
-      <w:r>
-        <w:t>:</w:t>
-      </w:r>
-    </w:p>
-    <w:p>
-      <w:pPr>
-        <w:numPr>
-          <w:ilvl w:val="1"/>
-          <w:numId w:val="24"/>
-        </w:numPr>
-      </w:pPr>
-      <w:r>
-        <w:rPr>
-          <w:b/>
-          <w:bCs/>
-        </w:rPr>
-        <w:t>Riesgo</w:t>
-      </w:r>
-      <w:r>
-        <w:t>: Alto en análisis de seguridad (I² = 94.6% para eventos adversos leves).</w:t>
-      </w:r>
-    </w:p>
-    <w:p>
-      <w:pPr>
-        <w:numPr>
-          <w:ilvl w:val="1"/>
-          <w:numId w:val="24"/>
-        </w:numPr>
-      </w:pPr>
-      <w:r>
-        <w:rPr>
-          <w:b/>
-          <w:bCs/>
-        </w:rPr>
-        <w:lastRenderedPageBreak/>
-        <w:t>Causa</w:t>
-      </w:r>
-      <w:r>
-        <w:t>: Diferencias en definiciones y métodos de reporte entre estudios.</w:t>
-      </w:r>
-    </w:p>
-    <w:p>
-      <w:pPr>
-        <w:numPr>
-          <w:ilvl w:val="0"/>
-          <w:numId w:val="24"/>
-        </w:numPr>
-      </w:pPr>
-      <w:r>
-        <w:rPr>
-          <w:b/>
-          <w:bCs/>
-        </w:rPr>
-        <w:t>Sesgo de confusión</w:t>
-      </w:r>
-      <w:r>
-        <w:t>:</w:t>
-      </w:r>
-    </w:p>
-    <w:p>
-      <w:pPr>
-        <w:numPr>
-          <w:ilvl w:val="1"/>
-          <w:numId w:val="24"/>
-        </w:numPr>
-      </w:pPr>
-      <w:r>
-        <w:rPr>
-          <w:b/>
-          <w:bCs/>
-        </w:rPr>
-        <w:t>Riesgo</w:t>
-      </w:r>
-      <w:r>
-        <w:t>: Moderado, por falta de datos sobre exposición previa a otros flavivirus (Zika, fiebre amarilla).</w:t>
-      </w:r>
-    </w:p>
-    <w:p>
-      <w:pPr>
-        <w:numPr>
-          <w:ilvl w:val="0"/>
-          <w:numId w:val="24"/>
-        </w:numPr>
-      </w:pPr>
-      <w:r>
-        <w:rPr>
-          <w:b/>
-          <w:bCs/>
-        </w:rPr>
-        <w:t>Sesgo de tiempo de seguimiento</w:t>
-      </w:r>
-      <w:r>
-        <w:t>:</w:t>
-      </w:r>
-    </w:p>
-    <w:p>
-      <w:pPr>
-        <w:numPr>
-          <w:ilvl w:val="1"/>
-          <w:numId w:val="24"/>
-        </w:numPr>
-      </w:pPr>
-      <w:r>
-        <w:rPr>
-          <w:b/>
-          <w:bCs/>
-        </w:rPr>
-        <w:t>Riesgo</w:t>
-      </w:r>
-      <w:r>
-        <w:t>: Alto, ya que algunos estudios tenían seguimiento corto (&lt;12 meses), limitando la evaluación de efectos a largo plazo.</w:t>
-      </w:r>
-    </w:p>
-    <w:p>
-      <w:r>
-        <w:pict w14:anchorId="03D90F28">
-          <v:rect id="_x0000_i1150" style="width:0;height:.75pt" o:hralign="center" o:hrstd="t" o:hrnoshade="t" o:hr="t" fillcolor="#404040" stroked="f"/>
-        </w:pict>
-      </w:r>
-    </w:p>
-    <w:p>
-      <w:r>
-        <w:rPr>
-          <w:b/>
-          <w:bCs/>
-        </w:rPr>
-        <w:t>9. Limitaciones adicionales</w:t>
+        <w:t xml:space="preserve">9. Limitaciones </w:t>
+      </w:r>
+      <w:r>
+        <w:rPr>
+          <w:b/>
+          <w:bCs/>
+        </w:rPr>
+        <w:t>o sesgos</w:t>
       </w:r>
     </w:p>
     <w:p>
@@ -3428,18 +2124,89 @@
       </w:r>
     </w:p>
     <w:p>
+      <w:pPr>
+        <w:pStyle w:val="Prrafodelista"/>
+        <w:numPr>
+          <w:ilvl w:val="0"/>
+          <w:numId w:val="25"/>
+        </w:numPr>
+      </w:pPr>
+      <w:r>
+        <w:t>Exclusión de estudios en adultos mayores (&gt;59 años) y poblaciones inmunocomprometidas</w:t>
+      </w:r>
+    </w:p>
+    <w:p>
+      <w:pPr>
+        <w:pStyle w:val="Prrafodelista"/>
+        <w:numPr>
+          <w:ilvl w:val="0"/>
+          <w:numId w:val="25"/>
+        </w:numPr>
+      </w:pPr>
+      <w:r>
+        <w:t>Diferencias en definiciones y métodos de reporte entre estudios</w:t>
+      </w:r>
+      <w:r>
+        <w:t xml:space="preserve"> para seguridad</w:t>
+      </w:r>
+      <w:r>
+        <w:t>.</w:t>
+      </w:r>
+    </w:p>
+    <w:p>
+      <w:pPr>
+        <w:pStyle w:val="Prrafodelista"/>
+        <w:numPr>
+          <w:ilvl w:val="0"/>
+          <w:numId w:val="25"/>
+        </w:numPr>
+      </w:pPr>
+      <w:r>
+        <w:t>Moderado, por falta de datos sobre exposición previa a otros flavivirus (Zika, fiebre amarilla).</w:t>
+      </w:r>
+    </w:p>
+    <w:p>
+      <w:pPr>
+        <w:pStyle w:val="Prrafodelista"/>
+        <w:numPr>
+          <w:ilvl w:val="0"/>
+          <w:numId w:val="25"/>
+        </w:numPr>
+      </w:pPr>
+      <w:r>
+        <w:t>Alto, ya que algunos estudios tenían seguimiento corto (&lt;12 meses), limitando la evaluación de efectos a largo plazo.</w:t>
+      </w:r>
+    </w:p>
+    <w:p>
       <w:r>
         <w:pict w14:anchorId="39271C8A">
-          <v:rect id="_x0000_i1151" style="width:0;height:.75pt" o:hralign="center" o:hrstd="t" o:hrnoshade="t" o:hr="t" fillcolor="#404040" stroked="f"/>
+          <v:rect id="_x0000_i1041" style="width:0;height:.75pt" o:hralign="center" o:hrstd="t" o:hrnoshade="t" o:hr="t" fillcolor="#404040" stroked="f"/>
         </w:pict>
       </w:r>
     </w:p>
     <w:p>
-      <w:r>
-        <w:rPr>
-          <w:b/>
-          <w:bCs/>
-        </w:rPr>
+      <w:pPr>
+        <w:rPr>
+          <w:b/>
+          <w:bCs/>
+        </w:rPr>
+      </w:pPr>
+    </w:p>
+    <w:p>
+      <w:pPr>
+        <w:rPr>
+          <w:b/>
+          <w:bCs/>
+        </w:rPr>
+      </w:pPr>
+    </w:p>
+    <w:p>
+      <w:r>
+        <w:rPr>
+          <w:b/>
+          <w:bCs/>
+        </w:rPr>
+        <w:lastRenderedPageBreak/>
         <w:t>10. Conclusión</w:t>
       </w:r>
     </w:p>
@@ -3476,7 +2243,6 @@
         <w:t>.</w:t>
       </w:r>
     </w:p>
-    <w:p/>
     <w:p/>
     <w:p>
       <w:pPr>
@@ -7721,6 +6487,7 @@
   <w:style w:type="paragraph" w:default="1" w:styleId="Normal">
     <w:name w:val="Normal"/>
     <w:qFormat/>
+    <w:rsid w:val="00020380"/>
   </w:style>
   <w:style w:type="paragraph" w:styleId="Ttulo1">
     <w:name w:val="heading 1"/>

</xml_diff>

<commit_message>
avanzo en le infrome
</commit_message>
<xml_diff>
--- a/TP Final/info papers.docx
+++ b/TP Final/info papers.docx
@@ -2350,6 +2350,9 @@
     </w:p>
     <w:p>
       <w:r>
+        <w:rPr>
+          <w:noProof/>
+        </w:rPr>
         <w:drawing>
           <wp:inline distT="0" distB="0" distL="0" distR="0" wp14:anchorId="2CE9AE4B" wp14:editId="1660641C">
             <wp:extent cx="5400040" cy="2578735"/>
@@ -2410,15 +2413,7 @@
         <w:t>. A pesar de que el brote no alcanzó la magnitud de las últimas grandes epidemias, la cantidad de casos fue superior a las temporadas no epidémicas y similar a brotes intermedio</w:t>
       </w:r>
       <w:r>
-        <w:t xml:space="preserve">s como </w:t>
-      </w:r>
-      <w:proofErr w:type="spellStart"/>
-      <w:r>
-        <w:t>el</w:t>
-      </w:r>
-      <w:proofErr w:type="spellEnd"/>
-      <w:r>
-        <w:t xml:space="preserve"> 2016</w:t>
+        <w:t>s como el 2016</w:t>
       </w:r>
       <w:r>
         <w:t>.</w:t>
@@ -2426,6 +2421,9 @@
     </w:p>
     <w:p>
       <w:r>
+        <w:rPr>
+          <w:noProof/>
+        </w:rPr>
         <w:drawing>
           <wp:inline distT="0" distB="0" distL="0" distR="0" wp14:anchorId="17E49952" wp14:editId="10C1B9AD">
             <wp:extent cx="5400040" cy="2530475"/>
@@ -2488,6 +2486,9 @@
     </w:p>
     <w:p>
       <w:r>
+        <w:rPr>
+          <w:noProof/>
+        </w:rPr>
         <w:lastRenderedPageBreak/>
         <w:drawing>
           <wp:inline distT="0" distB="0" distL="0" distR="0" wp14:anchorId="77128173" wp14:editId="2B01E471">
@@ -2598,10 +2599,7 @@
         </w:r>
       </w:hyperlink>
       <w:r>
-        <w:t xml:space="preserve">, </w:t>
-      </w:r>
-      <w:r>
-        <w:t xml:space="preserve">parte de </w:t>
+        <w:t xml:space="preserve">, parte de </w:t>
       </w:r>
       <w:hyperlink r:id="rId11" w:tooltip="Paraguay" w:history="1">
         <w:r>
@@ -2638,6 +2636,9 @@
         <w:jc w:val="center"/>
       </w:pPr>
       <w:r>
+        <w:rPr>
+          <w:noProof/>
+        </w:rPr>
         <w:drawing>
           <wp:inline distT="0" distB="0" distL="0" distR="0" wp14:anchorId="0E97AB78" wp14:editId="04D14DBE">
             <wp:extent cx="3972479" cy="2029108"/>
@@ -2735,6 +2736,9 @@
         <w:jc w:val="center"/>
       </w:pPr>
       <w:r>
+        <w:rPr>
+          <w:noProof/>
+        </w:rPr>
         <w:lastRenderedPageBreak/>
         <w:drawing>
           <wp:inline distT="0" distB="0" distL="0" distR="0" wp14:anchorId="0D9FAC69" wp14:editId="38D1A267">
@@ -2823,6 +2827,7 @@
         <w:rPr>
           <w:b/>
           <w:bCs/>
+          <w:noProof/>
         </w:rPr>
         <w:drawing>
           <wp:inline distT="0" distB="0" distL="0" distR="0" wp14:anchorId="7D55766A" wp14:editId="6E8809DC">
@@ -2878,589 +2883,772 @@
         <w:t>10 fallecimientos por dengue</w:t>
       </w:r>
       <w:r>
-        <w:t>. Siete ocurrieron en Rosario, dos en Casilda y uno en Fuentes. En la mayoría de los casos, los fallecidos presentaban comorbilidades y la edad promedio fue de 57 años.</w:t>
-      </w:r>
-    </w:p>
-    <w:p>
-      <w:pPr>
-        <w:rPr>
-          <w:b/>
-          <w:bCs/>
-        </w:rPr>
-      </w:pPr>
-      <w:r>
-        <w:rPr>
-          <w:b/>
-          <w:bCs/>
-        </w:rPr>
-        <w:t>2.5. Serotipos</w:t>
-      </w:r>
-    </w:p>
-    <w:p>
-      <w:r>
-        <w:lastRenderedPageBreak/>
-        <w:t xml:space="preserve">En Santa Fe predominaron </w:t>
-      </w:r>
-      <w:r>
-        <w:rPr>
-          <w:b/>
-          <w:bCs/>
-        </w:rPr>
-        <w:t>DEN-1 y DEN-2</w:t>
-      </w:r>
-      <w:r>
-        <w:t>, con circulación simultánea y confirmación de un caso autóctono de DEN-3 en el departamento Belgrano</w:t>
-      </w:r>
-      <w:r>
-        <w:rPr>
-          <w:rFonts w:ascii="MS Gothic" w:eastAsia="MS Gothic" w:hAnsi="MS Gothic" w:cs="MS Gothic" w:hint="eastAsia"/>
-        </w:rPr>
-        <w:t>【</w:t>
-      </w:r>
-      <w:r>
-        <w:t>7</w:t>
-      </w:r>
-      <w:r>
-        <w:rPr>
-          <w:rFonts w:ascii="MS Gothic" w:eastAsia="MS Gothic" w:hAnsi="MS Gothic" w:cs="MS Gothic" w:hint="eastAsia"/>
-        </w:rPr>
-        <w:t>】【</w:t>
-      </w:r>
-      <w:r>
-        <w:t>9</w:t>
-      </w:r>
-      <w:r>
-        <w:rPr>
-          <w:rFonts w:ascii="MS Gothic" w:eastAsia="MS Gothic" w:hAnsi="MS Gothic" w:cs="MS Gothic" w:hint="eastAsia"/>
-        </w:rPr>
-        <w:t>】</w:t>
-      </w:r>
-      <w:r>
+        <w:t xml:space="preserve">. Siete ocurrieron en Rosario, dos en Casilda y uno en Fuentes. En la mayoría de los casos, los fallecidos presentaban </w:t>
+      </w:r>
+      <w:r>
+        <w:t>comorbilidades y la edad promedio fue de 57 años.</w:t>
+      </w:r>
+    </w:p>
+    <w:p>
+      <w:r>
+        <w:t>En Santa Fe predominaron DEN-1 y DEN-2, con circulación simultánea y confirmación de un caso autóctono de DEN-3 en el departamento Belgrano</w:t>
+      </w:r>
+      <w:r>
+        <w:rPr>
+          <w:rFonts w:ascii="MS Gothic" w:eastAsia="MS Gothic" w:hAnsi="MS Gothic" w:cs="MS Gothic"/>
+        </w:rPr>
         <w:t>.</w:t>
       </w:r>
     </w:p>
-    <w:p>
-      <w:r>
-        <w:pict w14:anchorId="6747F86B">
-          <v:rect id="_x0000_i1065" style="width:0;height:1.5pt" o:hralign="center" o:hrstd="t" o:hr="t" fillcolor="#a0a0a0" stroked="f"/>
-        </w:pict>
-      </w:r>
-    </w:p>
-    <w:p>
-      <w:pPr>
-        <w:rPr>
-          <w:b/>
-          <w:bCs/>
-        </w:rPr>
-      </w:pPr>
-      <w:r>
-        <w:rPr>
-          <w:b/>
-          <w:bCs/>
-        </w:rPr>
-        <w:t>3. Situación Local: Rosario</w:t>
-      </w:r>
-    </w:p>
-    <w:p>
-      <w:pPr>
-        <w:rPr>
-          <w:b/>
-          <w:bCs/>
-        </w:rPr>
-      </w:pPr>
-      <w:r>
-        <w:rPr>
-          <w:b/>
-          <w:bCs/>
-        </w:rPr>
-        <w:t>3.1. Evolución del Brote</w:t>
+    <w:p/>
+    <w:p>
+      <w:pPr>
+        <w:rPr>
+          <w:b/>
+          <w:bCs/>
+        </w:rPr>
+      </w:pPr>
+      <w:r>
+        <w:rPr>
+          <w:b/>
+          <w:bCs/>
+        </w:rPr>
+        <w:t xml:space="preserve">Situación </w:t>
+      </w:r>
+      <w:r>
+        <w:rPr>
+          <w:b/>
+          <w:bCs/>
+        </w:rPr>
+        <w:t>en la ciudad de</w:t>
+      </w:r>
+      <w:r>
+        <w:rPr>
+          <w:b/>
+          <w:bCs/>
+        </w:rPr>
+        <w:t xml:space="preserve"> Rosario</w:t>
+      </w:r>
+    </w:p>
+    <w:p>
+      <w:r>
+        <w:t xml:space="preserve">El brote actual comenzó en la </w:t>
+      </w:r>
+      <w:r>
+        <w:t xml:space="preserve">semana 47 del año </w:t>
+      </w:r>
+      <w:r>
+        <w:t>2024 con los primeros casos autóctonos.</w:t>
+      </w:r>
+      <w:r>
+        <w:t xml:space="preserve"> </w:t>
+      </w:r>
+      <w:r>
+        <w:t xml:space="preserve">La ciudad cambió a la fase de "Respuesta a la Epidemia" en la </w:t>
+      </w:r>
+      <w:r>
+        <w:t xml:space="preserve">semana 8 del año </w:t>
+      </w:r>
+      <w:r>
+        <w:t xml:space="preserve">2025 y pasó a la fase de "Recuperación" en la </w:t>
+      </w:r>
+      <w:r>
+        <w:t xml:space="preserve">semana 22 del </w:t>
+      </w:r>
+      <w:r>
+        <w:t>2025.</w:t>
+      </w:r>
+    </w:p>
+    <w:p>
+      <w:r>
+        <w:rPr>
+          <w:noProof/>
+        </w:rPr>
+        <mc:AlternateContent>
+          <mc:Choice Requires="wps">
+            <w:drawing>
+              <wp:anchor distT="0" distB="0" distL="114300" distR="114300" simplePos="0" relativeHeight="251659264" behindDoc="0" locked="0" layoutInCell="1" allowOverlap="1" wp14:anchorId="08EBEB88" wp14:editId="1272BEB0">
+                <wp:simplePos x="0" y="0"/>
+                <wp:positionH relativeFrom="column">
+                  <wp:posOffset>-140335</wp:posOffset>
+                </wp:positionH>
+                <wp:positionV relativeFrom="paragraph">
+                  <wp:posOffset>180340</wp:posOffset>
+                </wp:positionV>
+                <wp:extent cx="5677200" cy="2448000"/>
+                <wp:effectExtent l="19050" t="19050" r="19050" b="28575"/>
+                <wp:wrapNone/>
+                <wp:docPr id="821302529" name="Rectángulo 1"/>
+                <wp:cNvGraphicFramePr/>
+                <a:graphic xmlns:a="http://schemas.openxmlformats.org/drawingml/2006/main">
+                  <a:graphicData uri="http://schemas.microsoft.com/office/word/2010/wordprocessingShape">
+                    <wps:wsp>
+                      <wps:cNvSpPr/>
+                      <wps:spPr>
+                        <a:xfrm>
+                          <a:off x="0" y="0"/>
+                          <a:ext cx="5677200" cy="2448000"/>
+                        </a:xfrm>
+                        <a:prstGeom prst="rect">
+                          <a:avLst/>
+                        </a:prstGeom>
+                        <a:noFill/>
+                        <a:ln w="38100"/>
+                      </wps:spPr>
+                      <wps:style>
+                        <a:lnRef idx="2">
+                          <a:schemeClr val="accent4"/>
+                        </a:lnRef>
+                        <a:fillRef idx="1">
+                          <a:schemeClr val="lt1"/>
+                        </a:fillRef>
+                        <a:effectRef idx="0">
+                          <a:schemeClr val="accent4"/>
+                        </a:effectRef>
+                        <a:fontRef idx="minor">
+                          <a:schemeClr val="dk1"/>
+                        </a:fontRef>
+                      </wps:style>
+                      <wps:bodyPr rot="0" spcFirstLastPara="0" vertOverflow="overflow" horzOverflow="overflow" vert="horz" wrap="square" lIns="91440" tIns="45720" rIns="91440" bIns="45720" numCol="1" spcCol="0" rtlCol="0" fromWordArt="0" anchor="ctr" anchorCtr="0" forceAA="0" compatLnSpc="1">
+                        <a:prstTxWarp prst="textNoShape">
+                          <a:avLst/>
+                        </a:prstTxWarp>
+                        <a:noAutofit/>
+                      </wps:bodyPr>
+                    </wps:wsp>
+                  </a:graphicData>
+                </a:graphic>
+                <wp14:sizeRelH relativeFrom="margin">
+                  <wp14:pctWidth>0</wp14:pctWidth>
+                </wp14:sizeRelH>
+                <wp14:sizeRelV relativeFrom="margin">
+                  <wp14:pctHeight>0</wp14:pctHeight>
+                </wp14:sizeRelV>
+              </wp:anchor>
+            </w:drawing>
+          </mc:Choice>
+          <mc:Fallback>
+            <w:pict>
+              <v:rect w14:anchorId="5DB391E0" id="Rectángulo 1" o:spid="_x0000_s1026" style="position:absolute;margin-left:-11.05pt;margin-top:14.2pt;width:447pt;height:192.75pt;z-index:251659264;visibility:visible;mso-wrap-style:square;mso-width-percent:0;mso-height-percent:0;mso-wrap-distance-left:9pt;mso-wrap-distance-top:0;mso-wrap-distance-right:9pt;mso-wrap-distance-bottom:0;mso-position-horizontal:absolute;mso-position-horizontal-relative:text;mso-position-vertical:absolute;mso-position-vertical-relative:text;mso-width-percent:0;mso-height-percent:0;mso-width-relative:margin;mso-height-relative:margin;v-text-anchor:middle" o:gfxdata="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" filled="f" strokecolor="#0f9ed5 [3207]" strokeweight="3pt"/>
+            </w:pict>
+          </mc:Fallback>
+        </mc:AlternateContent>
+      </w:r>
+    </w:p>
+    <w:p>
+      <w:pPr>
+        <w:rPr>
+          <w:i/>
+          <w:iCs/>
+        </w:rPr>
+      </w:pPr>
+      <w:r>
+        <w:rPr>
+          <w:i/>
+          <w:iCs/>
+        </w:rPr>
+        <w:t>Criterios para declarar las distintas fases:</w:t>
+      </w:r>
+    </w:p>
+    <w:p>
+      <w:pPr>
+        <w:rPr>
+          <w:i/>
+          <w:iCs/>
+        </w:rPr>
+      </w:pPr>
+      <w:r>
+        <w:rPr>
+          <w:b/>
+          <w:bCs/>
+          <w:i/>
+          <w:iCs/>
+        </w:rPr>
+        <w:t>Respuesta a Epidemia:</w:t>
+      </w:r>
+      <w:r>
+        <w:rPr>
+          <w:i/>
+          <w:iCs/>
+        </w:rPr>
+        <w:t xml:space="preserve"> Por dos semanas consecutivas, deben cumplirse</w:t>
+      </w:r>
+      <w:r>
+        <w:rPr>
+          <w:i/>
+          <w:iCs/>
+        </w:rPr>
+        <w:t xml:space="preserve"> que</w:t>
+      </w:r>
+      <w:r>
+        <w:rPr>
+          <w:i/>
+          <w:iCs/>
+        </w:rPr>
+        <w:t>:</w:t>
       </w:r>
     </w:p>
     <w:p>
       <w:pPr>
         <w:numPr>
           <w:ilvl w:val="0"/>
-          <w:numId w:val="26"/>
+          <w:numId w:val="32"/>
         </w:numPr>
-      </w:pPr>
-      <w:r>
-        <w:t xml:space="preserve">El brote actual comenzó en la </w:t>
-      </w:r>
-      <w:r>
-        <w:rPr>
-          <w:b/>
-          <w:bCs/>
-        </w:rPr>
-        <w:t>SE47/2024</w:t>
-      </w:r>
-      <w:r>
-        <w:t xml:space="preserve"> con los primeros casos autóctonos.</w:t>
+        <w:rPr>
+          <w:i/>
+          <w:iCs/>
+        </w:rPr>
+      </w:pPr>
+      <w:r>
+        <w:rPr>
+          <w:i/>
+          <w:iCs/>
+        </w:rPr>
+        <w:t>La t</w:t>
+      </w:r>
+      <w:r>
+        <w:rPr>
+          <w:i/>
+          <w:iCs/>
+        </w:rPr>
+        <w:t xml:space="preserve">asa de </w:t>
+      </w:r>
+      <w:r>
+        <w:rPr>
+          <w:i/>
+          <w:iCs/>
+        </w:rPr>
+        <w:t>n</w:t>
+      </w:r>
+      <w:r>
+        <w:rPr>
+          <w:i/>
+          <w:iCs/>
+        </w:rPr>
+        <w:t>otificación c</w:t>
+      </w:r>
+      <w:r>
+        <w:rPr>
+          <w:i/>
+          <w:iCs/>
+        </w:rPr>
+        <w:t xml:space="preserve">ada </w:t>
+      </w:r>
+      <w:r>
+        <w:rPr>
+          <w:i/>
+          <w:iCs/>
+        </w:rPr>
+        <w:t>1000 habitantes ≥</w:t>
+      </w:r>
+      <w:r>
+        <w:rPr>
+          <w:i/>
+          <w:iCs/>
+        </w:rPr>
+        <w:t xml:space="preserve"> </w:t>
+      </w:r>
+      <w:r>
+        <w:rPr>
+          <w:i/>
+          <w:iCs/>
+        </w:rPr>
+        <w:t>0,5</w:t>
+      </w:r>
+      <w:r>
+        <w:rPr>
+          <w:i/>
+          <w:iCs/>
+        </w:rPr>
+        <w:t>, o bien, la t</w:t>
+      </w:r>
+      <w:r>
+        <w:rPr>
+          <w:i/>
+          <w:iCs/>
+        </w:rPr>
+        <w:t xml:space="preserve">asa de </w:t>
+      </w:r>
+      <w:r>
+        <w:rPr>
+          <w:i/>
+          <w:iCs/>
+        </w:rPr>
+        <w:t>c</w:t>
+      </w:r>
+      <w:r>
+        <w:rPr>
+          <w:i/>
+          <w:iCs/>
+        </w:rPr>
+        <w:t>onfirmados/</w:t>
+      </w:r>
+      <w:r>
+        <w:rPr>
+          <w:i/>
+          <w:iCs/>
+        </w:rPr>
+        <w:t>p</w:t>
+      </w:r>
+      <w:r>
+        <w:rPr>
+          <w:i/>
+          <w:iCs/>
+        </w:rPr>
+        <w:t>robables c</w:t>
+      </w:r>
+      <w:r>
+        <w:rPr>
+          <w:i/>
+          <w:iCs/>
+        </w:rPr>
+        <w:t xml:space="preserve">ada </w:t>
+      </w:r>
+      <w:r>
+        <w:rPr>
+          <w:i/>
+          <w:iCs/>
+        </w:rPr>
+        <w:t>1000 habitantes ≥</w:t>
+      </w:r>
+      <w:r>
+        <w:rPr>
+          <w:i/>
+          <w:iCs/>
+        </w:rPr>
+        <w:t xml:space="preserve"> </w:t>
+      </w:r>
+      <w:r>
+        <w:rPr>
+          <w:i/>
+          <w:iCs/>
+        </w:rPr>
+        <w:t>0,1</w:t>
+      </w:r>
+      <w:r>
+        <w:rPr>
+          <w:i/>
+          <w:iCs/>
+        </w:rPr>
+        <w:t>.</w:t>
       </w:r>
     </w:p>
     <w:p>
       <w:pPr>
         <w:numPr>
           <w:ilvl w:val="0"/>
-          <w:numId w:val="26"/>
+          <w:numId w:val="32"/>
         </w:numPr>
-      </w:pPr>
-      <w:r>
-        <w:t xml:space="preserve">La ciudad cambió a la fase de "Respuesta a la Epidemia" en la </w:t>
-      </w:r>
-      <w:r>
-        <w:rPr>
-          <w:b/>
-          <w:bCs/>
-        </w:rPr>
-        <w:t>SE08/2025</w:t>
-      </w:r>
-      <w:r>
-        <w:t xml:space="preserve"> y pasó a la fase de "Recuperación" en la </w:t>
-      </w:r>
-      <w:r>
-        <w:rPr>
-          <w:b/>
-          <w:bCs/>
-        </w:rPr>
-        <w:t>SE22/2025</w:t>
-      </w:r>
-      <w:r>
-        <w:t>.</w:t>
+        <w:rPr>
+          <w:i/>
+          <w:iCs/>
+        </w:rPr>
+      </w:pPr>
+      <w:r>
+        <w:rPr>
+          <w:i/>
+          <w:iCs/>
+        </w:rPr>
+        <w:t xml:space="preserve">Porcentaje de </w:t>
+      </w:r>
+      <w:r>
+        <w:rPr>
+          <w:i/>
+          <w:iCs/>
+        </w:rPr>
+        <w:t>p</w:t>
+      </w:r>
+      <w:r>
+        <w:rPr>
+          <w:i/>
+          <w:iCs/>
+        </w:rPr>
+        <w:t xml:space="preserve">ositividad por técnicas </w:t>
+      </w:r>
+      <w:r>
+        <w:rPr>
+          <w:i/>
+          <w:iCs/>
+        </w:rPr>
+        <w:t>d</w:t>
+      </w:r>
+      <w:r>
+        <w:rPr>
+          <w:i/>
+          <w:iCs/>
+        </w:rPr>
+        <w:t xml:space="preserve">irectas o </w:t>
+      </w:r>
+      <w:r>
+        <w:rPr>
+          <w:i/>
+          <w:iCs/>
+        </w:rPr>
+        <w:t>i</w:t>
+      </w:r>
+      <w:r>
+        <w:rPr>
+          <w:i/>
+          <w:iCs/>
+        </w:rPr>
+        <w:t>ndirectas ≥</w:t>
+      </w:r>
+      <w:r>
+        <w:rPr>
+          <w:i/>
+          <w:iCs/>
+        </w:rPr>
+        <w:t xml:space="preserve"> </w:t>
+      </w:r>
+      <w:r>
+        <w:rPr>
+          <w:i/>
+          <w:iCs/>
+        </w:rPr>
+        <w:t>50%</w:t>
       </w:r>
     </w:p>
     <w:p>
       <w:pPr>
         <w:numPr>
           <w:ilvl w:val="0"/>
-          <w:numId w:val="26"/>
+          <w:numId w:val="32"/>
         </w:numPr>
-      </w:pPr>
-      <w:r>
-        <w:t>Desde la SE10/2025, la estrategia de diagnóstico incluyó la confirmación por nexo epidemiológico para casos sin factores de riesgo, mientras que los casos graves, fatales o en embarazadas continuaron requiriendo confirmación por laboratorio</w:t>
-      </w:r>
-      <w:r>
-        <w:rPr>
-          <w:rFonts w:ascii="MS Gothic" w:eastAsia="MS Gothic" w:hAnsi="MS Gothic" w:cs="MS Gothic" w:hint="eastAsia"/>
-        </w:rPr>
-        <w:t>【</w:t>
-      </w:r>
-      <w:r>
-        <w:t>9</w:t>
-      </w:r>
-      <w:r>
-        <w:rPr>
-          <w:rFonts w:ascii="MS Gothic" w:eastAsia="MS Gothic" w:hAnsi="MS Gothic" w:cs="MS Gothic" w:hint="eastAsia"/>
-        </w:rPr>
-        <w:t>】</w:t>
-      </w:r>
-      <w:r>
+        <w:rPr>
+          <w:i/>
+          <w:iCs/>
+        </w:rPr>
+      </w:pPr>
+      <w:r>
+        <w:rPr>
+          <w:i/>
+          <w:iCs/>
+        </w:rPr>
+        <w:t xml:space="preserve">Casos </w:t>
+      </w:r>
+      <w:r>
+        <w:rPr>
+          <w:i/>
+          <w:iCs/>
+        </w:rPr>
+        <w:t>c</w:t>
+      </w:r>
+      <w:r>
+        <w:rPr>
+          <w:i/>
+          <w:iCs/>
+        </w:rPr>
+        <w:t>onfirmados/</w:t>
+      </w:r>
+      <w:r>
+        <w:rPr>
+          <w:i/>
+          <w:iCs/>
+        </w:rPr>
+        <w:t>p</w:t>
+      </w:r>
+      <w:r>
+        <w:rPr>
+          <w:i/>
+          <w:iCs/>
+        </w:rPr>
+        <w:t>robables ≥10</w:t>
+      </w:r>
+      <w:r>
+        <w:rPr>
+          <w:i/>
+          <w:iCs/>
+        </w:rPr>
+        <w:t>%</w:t>
+      </w:r>
+    </w:p>
+    <w:p>
+      <w:pPr>
+        <w:rPr>
+          <w:i/>
+          <w:iCs/>
+        </w:rPr>
+      </w:pPr>
+      <w:r>
+        <w:rPr>
+          <w:b/>
+          <w:bCs/>
+          <w:i/>
+          <w:iCs/>
+        </w:rPr>
+        <w:t>Recuperación:</w:t>
+      </w:r>
+      <w:r>
+        <w:rPr>
+          <w:i/>
+          <w:iCs/>
+        </w:rPr>
+        <w:t xml:space="preserve"> Los indicadores no deberán cumplir con los criterios de la fase de Respuesta a Epidemia al menos durante 2 semanas consecutivas.</w:t>
+      </w:r>
+    </w:p>
+    <w:p/>
+    <w:p>
+      <w:r>
+        <w:t xml:space="preserve">Desde la </w:t>
+      </w:r>
+      <w:r>
+        <w:t xml:space="preserve">semana 10 del año </w:t>
+      </w:r>
+      <w:r>
+        <w:t>2025, la estrategia de diagnóstico incluyó la confirmación por nexo epidemiológico para casos sin factores de riesgo, mientras que los casos graves, fatales o en embarazadas continuaron requiriendo confirmación por laboratorio</w:t>
+      </w:r>
+      <w:r>
+        <w:rPr>
+          <w:rFonts w:ascii="MS Gothic" w:eastAsia="MS Gothic" w:hAnsi="MS Gothic" w:cs="MS Gothic"/>
+        </w:rPr>
         <w:t>.</w:t>
       </w:r>
     </w:p>
     <w:p>
-      <w:pPr>
-        <w:rPr>
-          <w:b/>
-          <w:bCs/>
-        </w:rPr>
-      </w:pPr>
-      <w:r>
-        <w:rPr>
-          <w:b/>
-          <w:bCs/>
-        </w:rPr>
-        <w:t>3.2. Magnitud del Brote</w:t>
-      </w:r>
-    </w:p>
-    <w:p>
-      <w:r>
-        <w:t xml:space="preserve">Hasta la SE23/2025 se notificaron </w:t>
-      </w:r>
-      <w:r>
-        <w:rPr>
-          <w:b/>
-          <w:bCs/>
-        </w:rPr>
-        <w:t>9.677 casos</w:t>
-      </w:r>
-      <w:r>
-        <w:t xml:space="preserve"> en Rosario:</w:t>
-      </w:r>
-    </w:p>
-    <w:p>
-      <w:pPr>
-        <w:numPr>
-          <w:ilvl w:val="0"/>
-          <w:numId w:val="27"/>
-        </w:numPr>
-      </w:pPr>
-      <w:r>
-        <w:t>Confirmados autóctonos: 8.194</w:t>
-      </w:r>
-    </w:p>
-    <w:p>
-      <w:pPr>
-        <w:numPr>
-          <w:ilvl w:val="0"/>
-          <w:numId w:val="27"/>
-        </w:numPr>
-      </w:pPr>
-      <w:r>
-        <w:t>Confirmados importados: 81</w:t>
-      </w:r>
-    </w:p>
-    <w:p>
-      <w:pPr>
-        <w:numPr>
-          <w:ilvl w:val="0"/>
-          <w:numId w:val="27"/>
-        </w:numPr>
-      </w:pPr>
-      <w:r>
-        <w:t>Probables por nexo: 4.624</w:t>
-      </w:r>
-    </w:p>
-    <w:p>
-      <w:pPr>
-        <w:numPr>
-          <w:ilvl w:val="0"/>
-          <w:numId w:val="27"/>
-        </w:numPr>
-      </w:pPr>
-      <w:r>
-        <w:t>Sospechosos: 1.766</w:t>
-      </w:r>
-    </w:p>
-    <w:p>
-      <w:pPr>
-        <w:numPr>
-          <w:ilvl w:val="0"/>
-          <w:numId w:val="27"/>
-        </w:numPr>
-      </w:pPr>
-      <w:r>
-        <w:t>Descartados: 613</w:t>
-      </w:r>
-      <w:r>
-        <w:rPr>
-          <w:rFonts w:ascii="MS Gothic" w:eastAsia="MS Gothic" w:hAnsi="MS Gothic" w:cs="MS Gothic" w:hint="eastAsia"/>
-        </w:rPr>
-        <w:t>【</w:t>
-      </w:r>
-      <w:r>
-        <w:t>9</w:t>
-      </w:r>
-      <w:r>
-        <w:rPr>
-          <w:rFonts w:ascii="MS Gothic" w:eastAsia="MS Gothic" w:hAnsi="MS Gothic" w:cs="MS Gothic" w:hint="eastAsia"/>
-        </w:rPr>
-        <w:t>】</w:t>
-      </w:r>
-    </w:p>
-    <w:p>
-      <w:pPr>
-        <w:rPr>
-          <w:b/>
-          <w:bCs/>
-        </w:rPr>
-      </w:pPr>
-      <w:r>
-        <w:rPr>
-          <w:b/>
-          <w:bCs/>
-        </w:rPr>
-        <w:t>3.3. Mortalidad</w:t>
-      </w:r>
-    </w:p>
-    <w:p>
-      <w:r>
-        <w:t xml:space="preserve">En Rosario se registraron </w:t>
-      </w:r>
-      <w:r>
-        <w:rPr>
-          <w:b/>
-          <w:bCs/>
-        </w:rPr>
-        <w:t>8 fallecimientos por dengue</w:t>
-      </w:r>
-      <w:r>
-        <w:t xml:space="preserve"> entre la SE15 y SE20. La distribución de serotipos en los fallecidos fue: 3 DEN-1, 2 DEN-2 y 3 sin serotipo confirmado</w:t>
-      </w:r>
-      <w:r>
-        <w:rPr>
-          <w:rFonts w:ascii="MS Gothic" w:eastAsia="MS Gothic" w:hAnsi="MS Gothic" w:cs="MS Gothic" w:hint="eastAsia"/>
-        </w:rPr>
-        <w:t>【</w:t>
-      </w:r>
-      <w:r>
-        <w:t>9</w:t>
-      </w:r>
-      <w:r>
-        <w:rPr>
-          <w:rFonts w:ascii="MS Gothic" w:eastAsia="MS Gothic" w:hAnsi="MS Gothic" w:cs="MS Gothic" w:hint="eastAsia"/>
-        </w:rPr>
-        <w:t>】</w:t>
-      </w:r>
+      <w:r>
+        <w:t xml:space="preserve">Hasta la </w:t>
+      </w:r>
+      <w:r>
+        <w:t xml:space="preserve">semana 23 del </w:t>
+      </w:r>
+      <w:r>
+        <w:t>2025 se notificaron 9.677 casos en Rosario</w:t>
+      </w:r>
+      <w:r>
+        <w:t xml:space="preserve"> de los cuales</w:t>
+      </w:r>
+      <w:r>
+        <w:t xml:space="preserve"> 8.194</w:t>
+      </w:r>
+      <w:r>
+        <w:t xml:space="preserve"> autóctonos</w:t>
+      </w:r>
+      <w:r>
+        <w:t xml:space="preserve"> y 81</w:t>
+      </w:r>
+      <w:r>
+        <w:t xml:space="preserve"> importados</w:t>
+      </w:r>
+      <w:r>
+        <w:t xml:space="preserve"> </w:t>
+      </w:r>
+      <w:r>
+        <w:t>8</w:t>
+      </w:r>
+      <w:r>
+        <w:t>1,</w:t>
+      </w:r>
+      <w:r>
+        <w:t xml:space="preserve"> </w:t>
+      </w:r>
+      <w:r>
+        <w:t>4.624</w:t>
+      </w:r>
+      <w:r>
+        <w:t xml:space="preserve"> contagiados </w:t>
+      </w:r>
+      <w:r>
+        <w:t>por nexo</w:t>
+      </w:r>
+      <w:r>
+        <w:t xml:space="preserve">, </w:t>
+      </w:r>
+      <w:r>
+        <w:t>1.766</w:t>
+      </w:r>
+      <w:r>
+        <w:t xml:space="preserve"> </w:t>
+      </w:r>
+      <w:r>
+        <w:t>s</w:t>
+      </w:r>
+      <w:r>
+        <w:t>ospechosos</w:t>
+      </w:r>
+      <w:r>
+        <w:t xml:space="preserve"> y </w:t>
+      </w:r>
+      <w:r>
+        <w:t>613</w:t>
+      </w:r>
+      <w:r>
+        <w:t xml:space="preserve"> d</w:t>
+      </w:r>
+      <w:r>
+        <w:t>escartados</w:t>
+      </w:r>
+      <w:r>
+        <w:t xml:space="preserve">. </w:t>
+      </w:r>
+    </w:p>
+    <w:p>
+      <w:r>
+        <w:t>De los casos confirmados</w:t>
+      </w:r>
+      <w:r>
+        <w:t xml:space="preserve"> 420 son de DEN-1, 395 de DEN-2, 1 caso importado de DEN-3, </w:t>
+      </w:r>
+      <w:proofErr w:type="gramStart"/>
+      <w:r>
+        <w:t>¡ caso</w:t>
+      </w:r>
+      <w:proofErr w:type="gramEnd"/>
+      <w:r>
+        <w:t xml:space="preserve"> importado de coinfección y 1.479 no </w:t>
+      </w:r>
+      <w:proofErr w:type="spellStart"/>
+      <w:r>
+        <w:t>serotipificados</w:t>
+      </w:r>
+      <w:proofErr w:type="spellEnd"/>
       <w:r>
         <w:t>.</w:t>
       </w:r>
-    </w:p>
-    <w:p>
-      <w:pPr>
-        <w:rPr>
-          <w:b/>
-          <w:bCs/>
-        </w:rPr>
-      </w:pPr>
-      <w:r>
-        <w:rPr>
-          <w:b/>
-          <w:bCs/>
-        </w:rPr>
-        <w:t>3.4. Serotipos Circulantes</w:t>
-      </w:r>
-    </w:p>
-    <w:p>
-      <w:r>
-        <w:t>De los casos confirmados:</w:t>
-      </w:r>
-    </w:p>
-    <w:p>
-      <w:pPr>
-        <w:numPr>
-          <w:ilvl w:val="0"/>
-          <w:numId w:val="28"/>
-        </w:numPr>
-      </w:pPr>
-      <w:r>
-        <w:rPr>
-          <w:b/>
-          <w:bCs/>
-        </w:rPr>
-        <w:t>DEN-1: 420 casos</w:t>
-      </w:r>
-    </w:p>
-    <w:p>
-      <w:pPr>
-        <w:numPr>
-          <w:ilvl w:val="0"/>
-          <w:numId w:val="28"/>
-        </w:numPr>
-      </w:pPr>
-      <w:r>
-        <w:rPr>
-          <w:b/>
-          <w:bCs/>
-        </w:rPr>
-        <w:t>DEN-2: 395 casos</w:t>
-      </w:r>
-    </w:p>
-    <w:p>
-      <w:pPr>
-        <w:numPr>
-          <w:ilvl w:val="0"/>
-          <w:numId w:val="28"/>
-        </w:numPr>
-      </w:pPr>
-      <w:r>
-        <w:rPr>
-          <w:b/>
-          <w:bCs/>
-        </w:rPr>
-        <w:t>DEN-3: 1 caso importado</w:t>
-      </w:r>
-    </w:p>
-    <w:p>
-      <w:pPr>
-        <w:numPr>
-          <w:ilvl w:val="0"/>
-          <w:numId w:val="28"/>
-        </w:numPr>
-      </w:pPr>
-      <w:r>
-        <w:rPr>
-          <w:b/>
-          <w:bCs/>
-        </w:rPr>
-        <w:t>Coinfección: 1 caso importado</w:t>
-      </w:r>
-    </w:p>
-    <w:p>
-      <w:pPr>
-        <w:numPr>
-          <w:ilvl w:val="0"/>
-          <w:numId w:val="28"/>
-        </w:numPr>
-      </w:pPr>
-      <w:r>
-        <w:rPr>
-          <w:b/>
-          <w:bCs/>
-        </w:rPr>
+      <w:r>
+        <w:t xml:space="preserve"> </w:t>
+      </w:r>
+      <w:r>
+        <w:t>En</w:t>
+      </w:r>
+      <w:r>
+        <w:t xml:space="preserve"> cuanto al</w:t>
+      </w:r>
+      <w:r>
+        <w:t xml:space="preserve"> evento “dengue durante la gestación”</w:t>
+      </w:r>
+      <w:r>
+        <w:t>, el</w:t>
+      </w:r>
+      <w:r>
+        <w:t xml:space="preserve"> </w:t>
+      </w:r>
+      <w:r>
+        <w:t xml:space="preserve">53,1% fueron </w:t>
+      </w:r>
+      <w:r>
+        <w:t xml:space="preserve">de </w:t>
+      </w:r>
+      <w:r>
+        <w:t>DEN-1</w:t>
+      </w:r>
+      <w:r>
+        <w:t xml:space="preserve">, </w:t>
+      </w:r>
+      <w:r>
+        <w:t xml:space="preserve">35,9% fueron </w:t>
+      </w:r>
+      <w:r>
+        <w:t xml:space="preserve">de </w:t>
+      </w:r>
+      <w:r>
+        <w:t>DEN-2</w:t>
+      </w:r>
+      <w:r>
+        <w:t xml:space="preserve"> y </w:t>
+      </w:r>
+      <w:r>
+        <w:t xml:space="preserve">los restantes </w:t>
+      </w:r>
+      <w:r>
+        <w:t xml:space="preserve">10,9% no fueron </w:t>
+      </w:r>
+      <w:proofErr w:type="spellStart"/>
+      <w:r>
+        <w:t>serotipificados</w:t>
+      </w:r>
+      <w:proofErr w:type="spellEnd"/>
+      <w:r>
+        <w:rPr>
+          <w:rFonts w:ascii="MS Gothic" w:eastAsia="MS Gothic" w:hAnsi="MS Gothic" w:cs="MS Gothic"/>
+        </w:rPr>
+        <w:t>.</w:t>
+      </w:r>
+    </w:p>
+    <w:p>
+      <w:r>
+        <w:t>Durante el año 2025, en</w:t>
+      </w:r>
+      <w:r>
+        <w:t xml:space="preserve"> Rosario se </w:t>
+      </w:r>
+      <w:r>
+        <w:t xml:space="preserve">registraron 8 fallecimientos por dengue entre la </w:t>
+      </w:r>
+      <w:r>
+        <w:t>semana 15</w:t>
+      </w:r>
+      <w:r>
+        <w:t xml:space="preserve"> y </w:t>
+      </w:r>
+      <w:r>
+        <w:t xml:space="preserve">semana </w:t>
+      </w:r>
+      <w:r>
+        <w:t>20</w:t>
+      </w:r>
+      <w:r>
+        <w:t>, de las cuales</w:t>
+      </w:r>
+      <w:r>
+        <w:t xml:space="preserve"> </w:t>
+      </w:r>
+      <w:r>
+        <w:t xml:space="preserve">tres reportaron </w:t>
+      </w:r>
+      <w:r>
+        <w:t>serotipo DEN-1</w:t>
+      </w:r>
+      <w:r>
+        <w:t>,</w:t>
+      </w:r>
+      <w:r>
+        <w:t xml:space="preserve"> </w:t>
+      </w:r>
+      <w:r>
+        <w:t xml:space="preserve">dos a causa del </w:t>
+      </w:r>
+      <w:proofErr w:type="gramStart"/>
+      <w:r>
+        <w:t xml:space="preserve">serotipo </w:t>
+      </w:r>
+      <w:r>
+        <w:t xml:space="preserve"> DEN</w:t>
+      </w:r>
+      <w:proofErr w:type="gramEnd"/>
+      <w:r>
+        <w:t xml:space="preserve">-2 y </w:t>
+      </w:r>
+      <w:r>
+        <w:t>otras tres</w:t>
+      </w:r>
+      <w:r>
+        <w:t xml:space="preserve"> sin serotipo confirmad</w:t>
+      </w:r>
+      <w:r>
+        <w:t>o.</w:t>
+      </w:r>
+    </w:p>
+    <w:p>
+      <w:pPr>
+        <w:rPr>
+          <w:b/>
+          <w:bCs/>
+        </w:rPr>
+      </w:pPr>
+    </w:p>
+    <w:p>
+      <w:r>
         <w:lastRenderedPageBreak/>
-        <w:t xml:space="preserve">No </w:t>
-      </w:r>
-      <w:proofErr w:type="spellStart"/>
-      <w:r>
-        <w:rPr>
-          <w:b/>
-          <w:bCs/>
-        </w:rPr>
-        <w:t>serotipificados</w:t>
-      </w:r>
-      <w:proofErr w:type="spellEnd"/>
-      <w:r>
-        <w:rPr>
-          <w:b/>
-          <w:bCs/>
-        </w:rPr>
-        <w:t>: 1.479 casos</w:t>
-      </w:r>
-      <w:r>
-        <w:rPr>
-          <w:rFonts w:ascii="MS Gothic" w:eastAsia="MS Gothic" w:hAnsi="MS Gothic" w:cs="MS Gothic" w:hint="eastAsia"/>
-        </w:rPr>
-        <w:t>【</w:t>
-      </w:r>
-      <w:r>
-        <w:t>9</w:t>
-      </w:r>
-      <w:r>
-        <w:rPr>
-          <w:rFonts w:ascii="MS Gothic" w:eastAsia="MS Gothic" w:hAnsi="MS Gothic" w:cs="MS Gothic" w:hint="eastAsia"/>
-        </w:rPr>
-        <w:t>】</w:t>
-      </w:r>
-    </w:p>
-    <w:p>
-      <w:r>
-        <w:t>En el evento “dengue durante la gestación”:</w:t>
-      </w:r>
-    </w:p>
-    <w:p>
-      <w:pPr>
-        <w:numPr>
-          <w:ilvl w:val="0"/>
-          <w:numId w:val="29"/>
-        </w:numPr>
-      </w:pPr>
-      <w:r>
-        <w:rPr>
-          <w:b/>
-          <w:bCs/>
-        </w:rPr>
-        <w:t>53,1% fueron DEN-1</w:t>
-      </w:r>
-    </w:p>
-    <w:p>
-      <w:pPr>
-        <w:numPr>
-          <w:ilvl w:val="0"/>
-          <w:numId w:val="29"/>
-        </w:numPr>
-      </w:pPr>
-      <w:r>
-        <w:rPr>
-          <w:b/>
-          <w:bCs/>
-        </w:rPr>
-        <w:t>35,9% fueron DEN-2</w:t>
-      </w:r>
-    </w:p>
-    <w:p>
-      <w:pPr>
-        <w:numPr>
-          <w:ilvl w:val="0"/>
-          <w:numId w:val="29"/>
-        </w:numPr>
-      </w:pPr>
-      <w:r>
-        <w:rPr>
-          <w:b/>
-          <w:bCs/>
-        </w:rPr>
-        <w:t xml:space="preserve">10,9% no fueron </w:t>
-      </w:r>
-      <w:proofErr w:type="spellStart"/>
-      <w:r>
-        <w:rPr>
-          <w:b/>
-          <w:bCs/>
-        </w:rPr>
-        <w:t>serotipificados</w:t>
-      </w:r>
-      <w:proofErr w:type="spellEnd"/>
-      <w:r>
-        <w:rPr>
-          <w:rFonts w:ascii="MS Gothic" w:eastAsia="MS Gothic" w:hAnsi="MS Gothic" w:cs="MS Gothic" w:hint="eastAsia"/>
-        </w:rPr>
-        <w:t>【</w:t>
-      </w:r>
-      <w:r>
-        <w:t>9</w:t>
-      </w:r>
-      <w:r>
-        <w:rPr>
-          <w:rFonts w:ascii="MS Gothic" w:eastAsia="MS Gothic" w:hAnsi="MS Gothic" w:cs="MS Gothic" w:hint="eastAsia"/>
-        </w:rPr>
-        <w:t>】</w:t>
-      </w:r>
-    </w:p>
-    <w:p>
-      <w:pPr>
-        <w:rPr>
-          <w:b/>
-          <w:bCs/>
-        </w:rPr>
-      </w:pPr>
-      <w:r>
-        <w:rPr>
-          <w:b/>
-          <w:bCs/>
-        </w:rPr>
-        <w:t>3.5. Gestión Local</w:t>
-      </w:r>
-    </w:p>
-    <w:p>
-      <w:r>
-        <w:t xml:space="preserve">El municipio conformó un </w:t>
-      </w:r>
-      <w:r>
-        <w:rPr>
-          <w:b/>
-          <w:bCs/>
-        </w:rPr>
-        <w:t>equipo de rastreadores epidemiológicos</w:t>
-      </w:r>
-      <w:r>
-        <w:t xml:space="preserve"> con 18 integrantes para realizar seguimiento telefónico de casos. Se reportaron dificultades para el contacto debido a la falta o error en los teléfonos registrados</w:t>
-      </w:r>
-      <w:r>
-        <w:rPr>
-          <w:rFonts w:ascii="MS Gothic" w:eastAsia="MS Gothic" w:hAnsi="MS Gothic" w:cs="MS Gothic" w:hint="eastAsia"/>
-        </w:rPr>
-        <w:t>【</w:t>
-      </w:r>
-      <w:r>
-        <w:t>9</w:t>
-      </w:r>
-      <w:r>
-        <w:rPr>
-          <w:rFonts w:ascii="MS Gothic" w:eastAsia="MS Gothic" w:hAnsi="MS Gothic" w:cs="MS Gothic" w:hint="eastAsia"/>
-        </w:rPr>
-        <w:t>】</w:t>
-      </w:r>
-      <w:r>
+        <w:t>El municipio conformó un equipo de rastreadores epidemiológicos con 18 integrantes para realizar seguimiento telefónico de casos. Se reportaron dificultades para el contacto debido a la falta o error en los teléfonos registrados</w:t>
+      </w:r>
+      <w:r>
+        <w:rPr>
+          <w:rFonts w:ascii="MS Gothic" w:eastAsia="MS Gothic" w:hAnsi="MS Gothic" w:cs="MS Gothic"/>
+        </w:rPr>
         <w:t>.</w:t>
       </w:r>
     </w:p>
-    <w:p>
-      <w:r>
-        <w:pict w14:anchorId="4F121E13">
-          <v:rect id="_x0000_i1066" style="width:0;height:1.5pt" o:hralign="center" o:hrstd="t" o:hr="t" fillcolor="#a0a0a0" stroked="f"/>
-        </w:pict>
-      </w:r>
-    </w:p>
+    <w:p/>
     <w:p>
       <w:pPr>
         <w:rPr>
@@ -3486,17 +3674,7 @@
         </w:numPr>
       </w:pPr>
       <w:r>
-        <w:t xml:space="preserve">A nivel </w:t>
-      </w:r>
-      <w:r>
-        <w:rPr>
-          <w:b/>
-          <w:bCs/>
-        </w:rPr>
-        <w:t>nacional</w:t>
-      </w:r>
-      <w:r>
-        <w:t>, el brote de dengue 2024-2025 muestra una magnitud intermedia, por debajo de las epidemias recientes (2023-2024) pero superior a las temporadas no epidémicas.</w:t>
+        <w:t>A nivel nacional, el brote de dengue 2024-2025 muestra una magnitud intermedia, por debajo de las epidemias recientes (2023-2024) pero superior a las temporadas no epidémicas.</w:t>
       </w:r>
     </w:p>
     <w:p>
@@ -3507,17 +3685,7 @@
         </w:numPr>
       </w:pPr>
       <w:r>
-        <w:t xml:space="preserve">La </w:t>
-      </w:r>
-      <w:r>
-        <w:rPr>
-          <w:b/>
-          <w:bCs/>
-        </w:rPr>
-        <w:t>región Centro</w:t>
-      </w:r>
-      <w:r>
-        <w:t>, especialmente Santa Fe, concentró la mayoría de los casos.</w:t>
+        <w:t>La región Centro, especialmente Santa Fe, concentró la mayoría de los casos.</w:t>
       </w:r>
     </w:p>
     <w:p>
@@ -3528,17 +3696,7 @@
         </w:numPr>
       </w:pPr>
       <w:r>
-        <w:t xml:space="preserve">En la </w:t>
-      </w:r>
-      <w:r>
-        <w:rPr>
-          <w:b/>
-          <w:bCs/>
-        </w:rPr>
-        <w:t>provincia de Santa Fe</w:t>
-      </w:r>
-      <w:r>
-        <w:t>, la temporada actual tuvo menor impacto que la anterior, aunque con circulación sostenida y brotes en diversas localidades, principalmente Rosario.</w:t>
+        <w:t>En la provincia de Santa Fe, la temporada actual tuvo menor impacto que la anterior, aunque con circulación sostenida y brotes en diversas localidades, principalmente Rosario.</w:t>
       </w:r>
     </w:p>
     <w:p>
@@ -3549,17 +3707,19 @@
         </w:numPr>
       </w:pPr>
       <w:r>
-        <w:t xml:space="preserve">En </w:t>
-      </w:r>
-      <w:r>
-        <w:rPr>
-          <w:b/>
-          <w:bCs/>
-        </w:rPr>
-        <w:t>Rosario</w:t>
-      </w:r>
-      <w:r>
-        <w:t>, el brote comenzó en la SE47/2024, tuvo su pico en la SE14 y actualmente se encuentra en fase de recuperación, con una disminución de casos confirmados y sospechosos.</w:t>
+        <w:t xml:space="preserve">En Rosario, el brote comenzó en la </w:t>
+      </w:r>
+      <w:r>
+        <w:t xml:space="preserve">semana 47 del </w:t>
+      </w:r>
+      <w:r>
+        <w:t xml:space="preserve">2024, tuvo su pico en la </w:t>
+      </w:r>
+      <w:r>
+        <w:t>semana 14</w:t>
+      </w:r>
+      <w:r>
+        <w:t xml:space="preserve"> y actualmente se encuentra en fase de recuperación, con una disminución de casos confirmados y sospechosos.</w:t>
       </w:r>
     </w:p>
     <w:p>
@@ -3570,17 +3730,7 @@
         </w:numPr>
       </w:pPr>
       <w:r>
-        <w:t xml:space="preserve">Se observaron </w:t>
-      </w:r>
-      <w:r>
-        <w:rPr>
-          <w:b/>
-          <w:bCs/>
-        </w:rPr>
-        <w:t>casos de dengue grave y fallecimientos</w:t>
-      </w:r>
-      <w:r>
-        <w:t>, principalmente en personas con comorbilidades.</w:t>
+        <w:t>Se observaron casos de dengue grave y fallecimientos, principalmente en personas con comorbilidades.</w:t>
       </w:r>
     </w:p>
     <w:p>
@@ -3591,26 +3741,10 @@
         </w:numPr>
       </w:pPr>
       <w:r>
-        <w:t xml:space="preserve">La </w:t>
-      </w:r>
-      <w:r>
-        <w:rPr>
-          <w:b/>
-          <w:bCs/>
-        </w:rPr>
-        <w:t>circulación simultánea de serotipos DEN-1 y DEN-2</w:t>
-      </w:r>
-      <w:r>
-        <w:t xml:space="preserve"> plantea un escenario epidemiológico complejo y con riesgo potencial de casos graves.</w:t>
-      </w:r>
-    </w:p>
-    <w:p>
-      <w:r>
-        <w:pict w14:anchorId="0518ACC0">
-          <v:rect id="_x0000_i1067" style="width:0;height:1.5pt" o:hralign="center" o:hrstd="t" o:hr="t" fillcolor="#a0a0a0" stroked="f"/>
-        </w:pict>
-      </w:r>
-    </w:p>
+        <w:t>La circulación simultánea de serotipos DEN-1 y DEN-2 plantea un escenario epidemiológico complejo y con riesgo potencial de casos graves.</w:t>
+      </w:r>
+    </w:p>
+    <w:p/>
     <w:p>
       <w:pPr>
         <w:rPr>
@@ -3644,14 +3778,14 @@
         <w:t>Boletín Epidemiológico Nacional N°760, SE 23</w:t>
       </w:r>
       <w:r>
-        <w:t xml:space="preserve">. Recuperado de: </w:t>
-      </w:r>
-      <w:hyperlink r:id="rId16" w:tgtFrame="_new" w:history="1">
+        <w:t xml:space="preserve">. </w:t>
+      </w:r>
+      <w:hyperlink r:id="rId16" w:history="1">
         <w:r>
           <w:rPr>
             <w:rStyle w:val="Hipervnculo"/>
           </w:rPr>
-          <w:t>Argentina.gob.ar</w:t>
+          <w:t>Boletines 2025 | Argentina.gob.ar</w:t>
         </w:r>
       </w:hyperlink>
     </w:p>
@@ -3663,7 +3797,6 @@
         </w:numPr>
       </w:pPr>
       <w:r>
-        <w:lastRenderedPageBreak/>
         <w:t xml:space="preserve">Ministerio de Salud de la Provincia de Santa Fe. (2025). </w:t>
       </w:r>
       <w:r>
@@ -3675,6 +3808,41 @@
       </w:r>
       <w:r>
         <w:t>.</w:t>
+      </w:r>
+      <w:r>
+        <w:t xml:space="preserve"> </w:t>
+      </w:r>
+      <w:r>
+        <w:rPr>
+          <w:color w:val="EE0000"/>
+        </w:rPr>
+        <w:t xml:space="preserve">AGREGAR </w:t>
+      </w:r>
+      <w:proofErr w:type="gramStart"/>
+      <w:r>
+        <w:rPr>
+          <w:color w:val="EE0000"/>
+        </w:rPr>
+        <w:t>LINK</w:t>
+      </w:r>
+      <w:proofErr w:type="gramEnd"/>
+      <w:r>
+        <w:rPr>
+          <w:color w:val="EE0000"/>
+        </w:rPr>
+        <w:t xml:space="preserve">, LA PT DE MALENA NO LO PASO </w:t>
+      </w:r>
+      <w:r>
+        <w:t>(</w:t>
+      </w:r>
+      <w:r>
+        <w:t>aunque también se revisaron informes anteriores</w:t>
+      </w:r>
+      <w:r>
+        <w:t xml:space="preserve"> y posteriores</w:t>
+      </w:r>
+      <w:r>
+        <w:t>)</w:t>
       </w:r>
     </w:p>
     <w:p>
@@ -3687,15 +3855,16 @@
       <w:r>
         <w:t xml:space="preserve">Municipalidad de Rosario. (2025). </w:t>
       </w:r>
-      <w:r>
-        <w:rPr>
-          <w:i/>
-          <w:iCs/>
-        </w:rPr>
-        <w:t>Situación Epidemiológica Semana 23 - Rosario</w:t>
-      </w:r>
-      <w:r>
-        <w:t>.</w:t>
+      <w:hyperlink r:id="rId17" w:history="1">
+        <w:r>
+          <w:rPr>
+            <w:rStyle w:val="Hipervnculo"/>
+          </w:rPr>
+          <w:t>Situación Epidemiológica Semana 23 - Rosario.</w:t>
+        </w:r>
+      </w:hyperlink>
+      <w:r>
+        <w:t xml:space="preserve"> (aunque también se revisaron informes epidemiológicos anteriores)</w:t>
       </w:r>
     </w:p>
     <w:p/>
@@ -3710,24 +3879,90 @@
       </w:r>
     </w:p>
     <w:p>
-      <w:hyperlink r:id="rId17" w:history="1">
+      <w:hyperlink r:id="rId18" w:history="1">
         <w:r>
           <w:rPr>
             <w:rStyle w:val="Hipervnculo"/>
           </w:rPr>
-          <w:t>https://datos.rosario.g</w:t>
+          <w:t>https://datos.rosario.gob.ar/sites/default/files/2025-03/Situaci%C3%B3n%20epidemiol%C3%B3gica%20semana%2009%202025_0.pdf</w:t>
+        </w:r>
+      </w:hyperlink>
+      <w:r>
+        <w:t xml:space="preserve"> </w:t>
+      </w:r>
+    </w:p>
+    <w:p>
+      <w:hyperlink r:id="rId19" w:history="1">
+        <w:r>
+          <w:rPr>
+            <w:rStyle w:val="Hipervnculo"/>
+          </w:rPr>
+          <w:t>https://datos.rosario.gob.ar/sites/default/files/2025-06/Situaci%C3%B3n%20epidemiol%C3%B3gica%20semana%2023%202025.pdf</w:t>
+        </w:r>
+      </w:hyperlink>
+      <w:r>
+        <w:t xml:space="preserve"> (mas reciente que el anterior)</w:t>
+      </w:r>
+    </w:p>
+    <w:p>
+      <w:r>
+        <w:t>Santa Fe</w:t>
+      </w:r>
+    </w:p>
+    <w:p>
+      <w:hyperlink r:id="rId20" w:history="1">
+        <w:r>
+          <w:rPr>
+            <w:rStyle w:val="Hipervnculo"/>
+          </w:rPr>
+          <w:t>https://www.santafe.gob.ar/ms/dengue/salud/</w:t>
+        </w:r>
+      </w:hyperlink>
+      <w:r>
+        <w:t xml:space="preserve"> (esta </w:t>
+      </w:r>
+      <w:r>
+        <w:t xml:space="preserve">la estrategia y fases de vacunación y </w:t>
+      </w:r>
+      <w:r>
+        <w:t>de repelente)</w:t>
+      </w:r>
+    </w:p>
+    <w:p>
+      <w:hyperlink r:id="rId21" w:history="1">
+        <w:r>
+          <w:rPr>
+            <w:rStyle w:val="Hipervnculo"/>
+          </w:rPr>
+          <w:t>https://www.lacapital.com.ar/la-ciudad/dengue-todo-lo-que-hay-que-saber-la-vacuna-qdenga-n10150705.html</w:t>
+        </w:r>
+      </w:hyperlink>
+      <w:r>
+        <w:t xml:space="preserve"> Vacu</w:t>
+      </w:r>
+      <w:r>
+        <w:t>na, habilitaciones</w:t>
+      </w:r>
+    </w:p>
+    <w:p>
+      <w:hyperlink r:id="rId22" w:history="1">
+        <w:r>
+          <w:rPr>
+            <w:rStyle w:val="Hipervnculo"/>
+          </w:rPr>
+          <w:t>https://www.santafe.gob.ar/index.php/web/content/download/280727/1453621/file/INFORM</w:t>
         </w:r>
         <w:r>
           <w:rPr>
             <w:rStyle w:val="Hipervnculo"/>
           </w:rPr>
-          <w:t>o</w:t>
+          <w:t>E</w:t>
         </w:r>
         <w:r>
           <w:rPr>
             <w:rStyle w:val="Hipervnculo"/>
           </w:rPr>
-          <w:t>b.ar/sites/default/files/2025-03/Situaci%C3%B3n%20epidemiol%C3%B3gica%20semana%2009%202025_0.pdf</w:t>
+          <w:t>_EPIDEMIOLOGICO_SE17_2025.pdf</w:t>
         </w:r>
       </w:hyperlink>
       <w:r>
@@ -3735,151 +3970,25 @@
       </w:r>
     </w:p>
     <w:p>
-      <w:hyperlink r:id="rId18" w:history="1">
+      <w:r>
+        <w:t>Argentina</w:t>
+      </w:r>
+    </w:p>
+    <w:p>
+      <w:hyperlink r:id="rId23" w:history="1">
         <w:r>
           <w:rPr>
             <w:rStyle w:val="Hipervnculo"/>
           </w:rPr>
-          <w:t>https://datos.rosario.gob.ar/sites/default/files/2025-06/Situaci%C3%B3n%</w:t>
-        </w:r>
-        <w:r>
-          <w:rPr>
-            <w:rStyle w:val="Hipervnculo"/>
-          </w:rPr>
-          <w:t>2</w:t>
-        </w:r>
-        <w:r>
-          <w:rPr>
-            <w:rStyle w:val="Hipervnculo"/>
-          </w:rPr>
-          <w:t>0epidemiol%C3%B3gica%20semana%2023%202025.pdf</w:t>
+          <w:t>https://www.argentina.gob.ar/salud/boletines-2025</w:t>
         </w:r>
       </w:hyperlink>
       <w:r>
-        <w:t xml:space="preserve"> (mas reciente que el anterior)</w:t>
-      </w:r>
-    </w:p>
-    <w:p>
-      <w:r>
-        <w:t>Santa Fe</w:t>
-      </w:r>
-    </w:p>
-    <w:p>
-      <w:hyperlink r:id="rId19" w:history="1">
-        <w:r>
-          <w:rPr>
-            <w:rStyle w:val="Hipervnculo"/>
-          </w:rPr>
-          <w:t>https://www.santafe.gob.ar/ms/</w:t>
-        </w:r>
-        <w:r>
-          <w:rPr>
-            <w:rStyle w:val="Hipervnculo"/>
-          </w:rPr>
-          <w:t>d</w:t>
-        </w:r>
-        <w:r>
-          <w:rPr>
-            <w:rStyle w:val="Hipervnculo"/>
-          </w:rPr>
-          <w:t>engue/salud/</w:t>
-        </w:r>
-      </w:hyperlink>
-      <w:r>
-        <w:t xml:space="preserve"> (esta </w:t>
-      </w:r>
-      <w:r>
-        <w:t xml:space="preserve">la estrategia y fases de vacunación y </w:t>
-      </w:r>
-      <w:r>
-        <w:t>de repelente)</w:t>
-      </w:r>
-    </w:p>
-    <w:p>
-      <w:hyperlink r:id="rId20" w:history="1">
-        <w:r>
-          <w:rPr>
-            <w:rStyle w:val="Hipervnculo"/>
-          </w:rPr>
-          <w:t>https://www.lacapital.com.ar/la-c</w:t>
-        </w:r>
-        <w:r>
-          <w:rPr>
-            <w:rStyle w:val="Hipervnculo"/>
-          </w:rPr>
-          <w:t>i</w:t>
-        </w:r>
-        <w:r>
-          <w:rPr>
-            <w:rStyle w:val="Hipervnculo"/>
-          </w:rPr>
-          <w:t>udad/dengue-todo-lo-que-hay-que-saber-la-vacuna-qdenga-n10150705.html</w:t>
-        </w:r>
-      </w:hyperlink>
-      <w:r>
-        <w:t xml:space="preserve"> Vacu</w:t>
-      </w:r>
-      <w:r>
-        <w:t>na, habilitaciones</w:t>
-      </w:r>
-    </w:p>
-    <w:p>
-      <w:hyperlink r:id="rId21" w:history="1">
-        <w:r>
-          <w:rPr>
-            <w:rStyle w:val="Hipervnculo"/>
-          </w:rPr>
-          <w:t>https://www.santafe.gob.ar/index.php/web/content/download/280727/1453621/file/INFORME_EPIDEMIOLO</w:t>
-        </w:r>
-        <w:r>
-          <w:rPr>
-            <w:rStyle w:val="Hipervnculo"/>
-          </w:rPr>
-          <w:t>G</w:t>
-        </w:r>
-        <w:r>
-          <w:rPr>
-            <w:rStyle w:val="Hipervnculo"/>
-          </w:rPr>
-          <w:t>ICO_SE17_2025.pdf</w:t>
-        </w:r>
-      </w:hyperlink>
-      <w:r>
         <w:t xml:space="preserve"> </w:t>
       </w:r>
     </w:p>
     <w:p>
-      <w:r>
-        <w:t>Argentina</w:t>
-      </w:r>
-    </w:p>
-    <w:p>
-      <w:hyperlink r:id="rId22" w:history="1">
-        <w:r>
-          <w:rPr>
-            <w:rStyle w:val="Hipervnculo"/>
-          </w:rPr>
-          <w:t>https://www.argentina.gob.ar/salud</w:t>
-        </w:r>
-        <w:r>
-          <w:rPr>
-            <w:rStyle w:val="Hipervnculo"/>
-          </w:rPr>
-          <w:t>/</w:t>
-        </w:r>
-        <w:r>
-          <w:rPr>
-            <w:rStyle w:val="Hipervnculo"/>
-          </w:rPr>
-          <w:t>boletines-2025</w:t>
-        </w:r>
-      </w:hyperlink>
-      <w:r>
-        <w:t xml:space="preserve"> </w:t>
-      </w:r>
-    </w:p>
-    <w:p>
-      <w:hyperlink r:id="rId23" w:history="1">
+      <w:hyperlink r:id="rId24" w:history="1">
         <w:r>
           <w:rPr>
             <w:rStyle w:val="Hipervnculo"/>
@@ -3895,7 +4004,7 @@
       </w:r>
     </w:p>
     <w:p>
-      <w:hyperlink r:id="rId24" w:history="1">
+      <w:hyperlink r:id="rId25" w:history="1">
         <w:r>
           <w:rPr>
             <w:rStyle w:val="Hipervnculo"/>
@@ -3920,11 +4029,7 @@
     </w:p>
     <w:p>
       <w:r>
-        <w:lastRenderedPageBreak/>
-        <w:t>chrome-extension://efaidnbmnnnibpcajpcglclefindmkaj/https://www.medicinabuenosaires.com/PMID/38683527.pdf</w:t>
-      </w:r>
-      <w:r>
-        <w:t xml:space="preserve"> (histo</w:t>
+        <w:t>chrome-extension://efaidnbmnnnibpcajpcglclefindmkaj/https://www.medicinabuenosaires.com/PMID/38683527.pdf (histo</w:t>
       </w:r>
       <w:r>
         <w:t xml:space="preserve">ria, ensayo clínico en </w:t>
@@ -4542,6 +4647,155 @@
     </w:lvl>
   </w:abstractNum>
   <w:abstractNum w:abstractNumId="4" w15:restartNumberingAfterBreak="0">
+    <w:nsid w:val="1C406D43"/>
+    <w:multiLevelType w:val="multilevel"/>
+    <w:tmpl w:val="FB708060"/>
+    <w:lvl w:ilvl="0">
+      <w:start w:val="1"/>
+      <w:numFmt w:val="bullet"/>
+      <w:lvlText w:val=""/>
+      <w:lvlJc w:val="left"/>
+      <w:pPr>
+        <w:tabs>
+          <w:tab w:val="num" w:pos="720"/>
+        </w:tabs>
+        <w:ind w:left="720" w:hanging="360"/>
+      </w:pPr>
+      <w:rPr>
+        <w:rFonts w:ascii="Symbol" w:hAnsi="Symbol" w:hint="default"/>
+        <w:sz w:val="20"/>
+      </w:rPr>
+    </w:lvl>
+    <w:lvl w:ilvl="1" w:tentative="1">
+      <w:start w:val="1"/>
+      <w:numFmt w:val="bullet"/>
+      <w:lvlText w:val="o"/>
+      <w:lvlJc w:val="left"/>
+      <w:pPr>
+        <w:tabs>
+          <w:tab w:val="num" w:pos="1440"/>
+        </w:tabs>
+        <w:ind w:left="1440" w:hanging="360"/>
+      </w:pPr>
+      <w:rPr>
+        <w:rFonts w:ascii="Courier New" w:hAnsi="Courier New" w:hint="default"/>
+        <w:sz w:val="20"/>
+      </w:rPr>
+    </w:lvl>
+    <w:lvl w:ilvl="2" w:tentative="1">
+      <w:start w:val="1"/>
+      <w:numFmt w:val="bullet"/>
+      <w:lvlText w:val=""/>
+      <w:lvlJc w:val="left"/>
+      <w:pPr>
+        <w:tabs>
+          <w:tab w:val="num" w:pos="2160"/>
+        </w:tabs>
+        <w:ind w:left="2160" w:hanging="360"/>
+      </w:pPr>
+      <w:rPr>
+        <w:rFonts w:ascii="Wingdings" w:hAnsi="Wingdings" w:hint="default"/>
+        <w:sz w:val="20"/>
+      </w:rPr>
+    </w:lvl>
+    <w:lvl w:ilvl="3" w:tentative="1">
+      <w:start w:val="1"/>
+      <w:numFmt w:val="bullet"/>
+      <w:lvlText w:val=""/>
+      <w:lvlJc w:val="left"/>
+      <w:pPr>
+        <w:tabs>
+          <w:tab w:val="num" w:pos="2880"/>
+        </w:tabs>
+        <w:ind w:left="2880" w:hanging="360"/>
+      </w:pPr>
+      <w:rPr>
+        <w:rFonts w:ascii="Wingdings" w:hAnsi="Wingdings" w:hint="default"/>
+        <w:sz w:val="20"/>
+      </w:rPr>
+    </w:lvl>
+    <w:lvl w:ilvl="4" w:tentative="1">
+      <w:start w:val="1"/>
+      <w:numFmt w:val="bullet"/>
+      <w:lvlText w:val=""/>
+      <w:lvlJc w:val="left"/>
+      <w:pPr>
+        <w:tabs>
+          <w:tab w:val="num" w:pos="3600"/>
+        </w:tabs>
+        <w:ind w:left="3600" w:hanging="360"/>
+      </w:pPr>
+      <w:rPr>
+        <w:rFonts w:ascii="Wingdings" w:hAnsi="Wingdings" w:hint="default"/>
+        <w:sz w:val="20"/>
+      </w:rPr>
+    </w:lvl>
+    <w:lvl w:ilvl="5" w:tentative="1">
+      <w:start w:val="1"/>
+      <w:numFmt w:val="bullet"/>
+      <w:lvlText w:val=""/>
+      <w:lvlJc w:val="left"/>
+      <w:pPr>
+        <w:tabs>
+          <w:tab w:val="num" w:pos="4320"/>
+        </w:tabs>
+        <w:ind w:left="4320" w:hanging="360"/>
+      </w:pPr>
+      <w:rPr>
+        <w:rFonts w:ascii="Wingdings" w:hAnsi="Wingdings" w:hint="default"/>
+        <w:sz w:val="20"/>
+      </w:rPr>
+    </w:lvl>
+    <w:lvl w:ilvl="6" w:tentative="1">
+      <w:start w:val="1"/>
+      <w:numFmt w:val="bullet"/>
+      <w:lvlText w:val=""/>
+      <w:lvlJc w:val="left"/>
+      <w:pPr>
+        <w:tabs>
+          <w:tab w:val="num" w:pos="5040"/>
+        </w:tabs>
+        <w:ind w:left="5040" w:hanging="360"/>
+      </w:pPr>
+      <w:rPr>
+        <w:rFonts w:ascii="Wingdings" w:hAnsi="Wingdings" w:hint="default"/>
+        <w:sz w:val="20"/>
+      </w:rPr>
+    </w:lvl>
+    <w:lvl w:ilvl="7" w:tentative="1">
+      <w:start w:val="1"/>
+      <w:numFmt w:val="bullet"/>
+      <w:lvlText w:val=""/>
+      <w:lvlJc w:val="left"/>
+      <w:pPr>
+        <w:tabs>
+          <w:tab w:val="num" w:pos="5760"/>
+        </w:tabs>
+        <w:ind w:left="5760" w:hanging="360"/>
+      </w:pPr>
+      <w:rPr>
+        <w:rFonts w:ascii="Wingdings" w:hAnsi="Wingdings" w:hint="default"/>
+        <w:sz w:val="20"/>
+      </w:rPr>
+    </w:lvl>
+    <w:lvl w:ilvl="8" w:tentative="1">
+      <w:start w:val="1"/>
+      <w:numFmt w:val="bullet"/>
+      <w:lvlText w:val=""/>
+      <w:lvlJc w:val="left"/>
+      <w:pPr>
+        <w:tabs>
+          <w:tab w:val="num" w:pos="6480"/>
+        </w:tabs>
+        <w:ind w:left="6480" w:hanging="360"/>
+      </w:pPr>
+      <w:rPr>
+        <w:rFonts w:ascii="Wingdings" w:hAnsi="Wingdings" w:hint="default"/>
+        <w:sz w:val="20"/>
+      </w:rPr>
+    </w:lvl>
+  </w:abstractNum>
+  <w:abstractNum w:abstractNumId="5" w15:restartNumberingAfterBreak="0">
     <w:nsid w:val="21892FAC"/>
     <w:multiLevelType w:val="multilevel"/>
     <w:tmpl w:val="13DC2350"/>
@@ -4690,7 +4944,7 @@
       </w:rPr>
     </w:lvl>
   </w:abstractNum>
-  <w:abstractNum w:abstractNumId="5" w15:restartNumberingAfterBreak="0">
+  <w:abstractNum w:abstractNumId="6" w15:restartNumberingAfterBreak="0">
     <w:nsid w:val="28B013D2"/>
     <w:multiLevelType w:val="multilevel"/>
     <w:tmpl w:val="10A0506C"/>
@@ -4839,7 +5093,7 @@
       </w:rPr>
     </w:lvl>
   </w:abstractNum>
-  <w:abstractNum w:abstractNumId="6" w15:restartNumberingAfterBreak="0">
+  <w:abstractNum w:abstractNumId="7" w15:restartNumberingAfterBreak="0">
     <w:nsid w:val="347E7456"/>
     <w:multiLevelType w:val="multilevel"/>
     <w:tmpl w:val="8B12A570"/>
@@ -4988,7 +5242,7 @@
       </w:rPr>
     </w:lvl>
   </w:abstractNum>
-  <w:abstractNum w:abstractNumId="7" w15:restartNumberingAfterBreak="0">
+  <w:abstractNum w:abstractNumId="8" w15:restartNumberingAfterBreak="0">
     <w:nsid w:val="34D35211"/>
     <w:multiLevelType w:val="multilevel"/>
     <w:tmpl w:val="51743A72"/>
@@ -5137,7 +5391,7 @@
       </w:rPr>
     </w:lvl>
   </w:abstractNum>
-  <w:abstractNum w:abstractNumId="8" w15:restartNumberingAfterBreak="0">
+  <w:abstractNum w:abstractNumId="9" w15:restartNumberingAfterBreak="0">
     <w:nsid w:val="3F240A57"/>
     <w:multiLevelType w:val="multilevel"/>
     <w:tmpl w:val="CF1625A6"/>
@@ -5286,7 +5540,7 @@
       </w:rPr>
     </w:lvl>
   </w:abstractNum>
-  <w:abstractNum w:abstractNumId="9" w15:restartNumberingAfterBreak="0">
+  <w:abstractNum w:abstractNumId="10" w15:restartNumberingAfterBreak="0">
     <w:nsid w:val="433E5986"/>
     <w:multiLevelType w:val="multilevel"/>
     <w:tmpl w:val="80420A66"/>
@@ -5435,7 +5689,7 @@
       </w:rPr>
     </w:lvl>
   </w:abstractNum>
-  <w:abstractNum w:abstractNumId="10" w15:restartNumberingAfterBreak="0">
+  <w:abstractNum w:abstractNumId="11" w15:restartNumberingAfterBreak="0">
     <w:nsid w:val="47EB4949"/>
     <w:multiLevelType w:val="multilevel"/>
     <w:tmpl w:val="670CD42A"/>
@@ -5584,7 +5838,7 @@
       </w:rPr>
     </w:lvl>
   </w:abstractNum>
-  <w:abstractNum w:abstractNumId="11" w15:restartNumberingAfterBreak="0">
+  <w:abstractNum w:abstractNumId="12" w15:restartNumberingAfterBreak="0">
     <w:nsid w:val="49DC4C59"/>
     <w:multiLevelType w:val="multilevel"/>
     <w:tmpl w:val="7D8E0CB0"/>
@@ -5733,7 +5987,7 @@
       </w:rPr>
     </w:lvl>
   </w:abstractNum>
-  <w:abstractNum w:abstractNumId="12" w15:restartNumberingAfterBreak="0">
+  <w:abstractNum w:abstractNumId="13" w15:restartNumberingAfterBreak="0">
     <w:nsid w:val="4BCF13B1"/>
     <w:multiLevelType w:val="multilevel"/>
     <w:tmpl w:val="3776FD06"/>
@@ -5882,7 +6136,7 @@
       </w:rPr>
     </w:lvl>
   </w:abstractNum>
-  <w:abstractNum w:abstractNumId="13" w15:restartNumberingAfterBreak="0">
+  <w:abstractNum w:abstractNumId="14" w15:restartNumberingAfterBreak="0">
     <w:nsid w:val="504C4660"/>
     <w:multiLevelType w:val="multilevel"/>
     <w:tmpl w:val="2730AC00"/>
@@ -6031,7 +6285,7 @@
       </w:rPr>
     </w:lvl>
   </w:abstractNum>
-  <w:abstractNum w:abstractNumId="14" w15:restartNumberingAfterBreak="0">
+  <w:abstractNum w:abstractNumId="15" w15:restartNumberingAfterBreak="0">
     <w:nsid w:val="51143662"/>
     <w:multiLevelType w:val="multilevel"/>
     <w:tmpl w:val="1C042E8A"/>
@@ -6180,7 +6434,7 @@
       </w:rPr>
     </w:lvl>
   </w:abstractNum>
-  <w:abstractNum w:abstractNumId="15" w15:restartNumberingAfterBreak="0">
+  <w:abstractNum w:abstractNumId="16" w15:restartNumberingAfterBreak="0">
     <w:nsid w:val="534F35FE"/>
     <w:multiLevelType w:val="multilevel"/>
     <w:tmpl w:val="30AA42EA"/>
@@ -6329,7 +6583,7 @@
       </w:rPr>
     </w:lvl>
   </w:abstractNum>
-  <w:abstractNum w:abstractNumId="16" w15:restartNumberingAfterBreak="0">
+  <w:abstractNum w:abstractNumId="17" w15:restartNumberingAfterBreak="0">
     <w:nsid w:val="55252FDC"/>
     <w:multiLevelType w:val="multilevel"/>
     <w:tmpl w:val="8BAA7182"/>
@@ -6478,7 +6732,7 @@
       </w:rPr>
     </w:lvl>
   </w:abstractNum>
-  <w:abstractNum w:abstractNumId="17" w15:restartNumberingAfterBreak="0">
+  <w:abstractNum w:abstractNumId="18" w15:restartNumberingAfterBreak="0">
     <w:nsid w:val="59A67F1C"/>
     <w:multiLevelType w:val="multilevel"/>
     <w:tmpl w:val="76ECD4C8"/>
@@ -6627,7 +6881,7 @@
       </w:rPr>
     </w:lvl>
   </w:abstractNum>
-  <w:abstractNum w:abstractNumId="18" w15:restartNumberingAfterBreak="0">
+  <w:abstractNum w:abstractNumId="19" w15:restartNumberingAfterBreak="0">
     <w:nsid w:val="5E0417CD"/>
     <w:multiLevelType w:val="multilevel"/>
     <w:tmpl w:val="71D0B7B4"/>
@@ -6776,7 +7030,7 @@
       </w:rPr>
     </w:lvl>
   </w:abstractNum>
-  <w:abstractNum w:abstractNumId="19" w15:restartNumberingAfterBreak="0">
+  <w:abstractNum w:abstractNumId="20" w15:restartNumberingAfterBreak="0">
     <w:nsid w:val="61EA270D"/>
     <w:multiLevelType w:val="multilevel"/>
     <w:tmpl w:val="9AC621E0"/>
@@ -6925,7 +7179,7 @@
       </w:rPr>
     </w:lvl>
   </w:abstractNum>
-  <w:abstractNum w:abstractNumId="20" w15:restartNumberingAfterBreak="0">
+  <w:abstractNum w:abstractNumId="21" w15:restartNumberingAfterBreak="0">
     <w:nsid w:val="64025A22"/>
     <w:multiLevelType w:val="multilevel"/>
     <w:tmpl w:val="2862BE1A"/>
@@ -7074,7 +7328,7 @@
       </w:rPr>
     </w:lvl>
   </w:abstractNum>
-  <w:abstractNum w:abstractNumId="21" w15:restartNumberingAfterBreak="0">
+  <w:abstractNum w:abstractNumId="22" w15:restartNumberingAfterBreak="0">
     <w:nsid w:val="647E08A4"/>
     <w:multiLevelType w:val="multilevel"/>
     <w:tmpl w:val="53DCB204"/>
@@ -7223,7 +7477,7 @@
       </w:rPr>
     </w:lvl>
   </w:abstractNum>
-  <w:abstractNum w:abstractNumId="22" w15:restartNumberingAfterBreak="0">
+  <w:abstractNum w:abstractNumId="23" w15:restartNumberingAfterBreak="0">
     <w:nsid w:val="6A2B45E9"/>
     <w:multiLevelType w:val="multilevel"/>
     <w:tmpl w:val="5C4889A8"/>
@@ -7372,7 +7626,7 @@
       </w:rPr>
     </w:lvl>
   </w:abstractNum>
-  <w:abstractNum w:abstractNumId="23" w15:restartNumberingAfterBreak="0">
+  <w:abstractNum w:abstractNumId="24" w15:restartNumberingAfterBreak="0">
     <w:nsid w:val="6B8761D9"/>
     <w:multiLevelType w:val="multilevel"/>
     <w:tmpl w:val="3BAA425A"/>
@@ -7489,7 +7743,7 @@
       </w:pPr>
     </w:lvl>
   </w:abstractNum>
-  <w:abstractNum w:abstractNumId="24" w15:restartNumberingAfterBreak="0">
+  <w:abstractNum w:abstractNumId="25" w15:restartNumberingAfterBreak="0">
     <w:nsid w:val="6C8026D6"/>
     <w:multiLevelType w:val="multilevel"/>
     <w:tmpl w:val="2E0AA638"/>
@@ -7638,7 +7892,7 @@
       </w:rPr>
     </w:lvl>
   </w:abstractNum>
-  <w:abstractNum w:abstractNumId="25" w15:restartNumberingAfterBreak="0">
+  <w:abstractNum w:abstractNumId="26" w15:restartNumberingAfterBreak="0">
     <w:nsid w:val="6D6B5F5B"/>
     <w:multiLevelType w:val="multilevel"/>
     <w:tmpl w:val="FE4C4352"/>
@@ -7787,7 +8041,7 @@
       </w:rPr>
     </w:lvl>
   </w:abstractNum>
-  <w:abstractNum w:abstractNumId="26" w15:restartNumberingAfterBreak="0">
+  <w:abstractNum w:abstractNumId="27" w15:restartNumberingAfterBreak="0">
     <w:nsid w:val="724938D7"/>
     <w:multiLevelType w:val="multilevel"/>
     <w:tmpl w:val="91807E40"/>
@@ -7936,7 +8190,7 @@
       </w:rPr>
     </w:lvl>
   </w:abstractNum>
-  <w:abstractNum w:abstractNumId="27" w15:restartNumberingAfterBreak="0">
+  <w:abstractNum w:abstractNumId="28" w15:restartNumberingAfterBreak="0">
     <w:nsid w:val="75D242E4"/>
     <w:multiLevelType w:val="multilevel"/>
     <w:tmpl w:val="AAAC11F6"/>
@@ -8085,7 +8339,7 @@
       </w:rPr>
     </w:lvl>
   </w:abstractNum>
-  <w:abstractNum w:abstractNumId="28" w15:restartNumberingAfterBreak="0">
+  <w:abstractNum w:abstractNumId="29" w15:restartNumberingAfterBreak="0">
     <w:nsid w:val="76F555AD"/>
     <w:multiLevelType w:val="multilevel"/>
     <w:tmpl w:val="22ACAB8E"/>
@@ -8234,7 +8488,7 @@
       </w:rPr>
     </w:lvl>
   </w:abstractNum>
-  <w:abstractNum w:abstractNumId="29" w15:restartNumberingAfterBreak="0">
+  <w:abstractNum w:abstractNumId="30" w15:restartNumberingAfterBreak="0">
     <w:nsid w:val="7B6B0C67"/>
     <w:multiLevelType w:val="multilevel"/>
     <w:tmpl w:val="F99A558E"/>
@@ -8383,7 +8637,7 @@
       </w:rPr>
     </w:lvl>
   </w:abstractNum>
-  <w:abstractNum w:abstractNumId="30" w15:restartNumberingAfterBreak="0">
+  <w:abstractNum w:abstractNumId="31" w15:restartNumberingAfterBreak="0">
     <w:nsid w:val="7EFA046B"/>
     <w:multiLevelType w:val="multilevel"/>
     <w:tmpl w:val="3AB20776"/>
@@ -8533,97 +8787,100 @@
     </w:lvl>
   </w:abstractNum>
   <w:num w:numId="1" w16cid:durableId="875041600">
-    <w:abstractNumId w:val="15"/>
+    <w:abstractNumId w:val="16"/>
   </w:num>
   <w:num w:numId="2" w16cid:durableId="665130414">
-    <w:abstractNumId w:val="9"/>
+    <w:abstractNumId w:val="10"/>
   </w:num>
   <w:num w:numId="3" w16cid:durableId="263612515">
-    <w:abstractNumId w:val="18"/>
+    <w:abstractNumId w:val="19"/>
   </w:num>
   <w:num w:numId="4" w16cid:durableId="1574123107">
-    <w:abstractNumId w:val="29"/>
+    <w:abstractNumId w:val="30"/>
   </w:num>
   <w:num w:numId="5" w16cid:durableId="1256859536">
-    <w:abstractNumId w:val="5"/>
+    <w:abstractNumId w:val="6"/>
   </w:num>
   <w:num w:numId="6" w16cid:durableId="1797141410">
     <w:abstractNumId w:val="1"/>
   </w:num>
   <w:num w:numId="7" w16cid:durableId="5518368">
-    <w:abstractNumId w:val="19"/>
+    <w:abstractNumId w:val="20"/>
   </w:num>
   <w:num w:numId="8" w16cid:durableId="372314729">
-    <w:abstractNumId w:val="25"/>
+    <w:abstractNumId w:val="26"/>
   </w:num>
   <w:num w:numId="9" w16cid:durableId="1886327678">
     <w:abstractNumId w:val="0"/>
   </w:num>
   <w:num w:numId="10" w16cid:durableId="837042660">
-    <w:abstractNumId w:val="22"/>
+    <w:abstractNumId w:val="23"/>
   </w:num>
   <w:num w:numId="11" w16cid:durableId="1763454956">
+    <w:abstractNumId w:val="29"/>
+  </w:num>
+  <w:num w:numId="12" w16cid:durableId="309140015">
+    <w:abstractNumId w:val="5"/>
+  </w:num>
+  <w:num w:numId="13" w16cid:durableId="1731923064">
+    <w:abstractNumId w:val="9"/>
+  </w:num>
+  <w:num w:numId="14" w16cid:durableId="1444231978">
+    <w:abstractNumId w:val="31"/>
+  </w:num>
+  <w:num w:numId="15" w16cid:durableId="1084570041">
     <w:abstractNumId w:val="28"/>
   </w:num>
-  <w:num w:numId="12" w16cid:durableId="309140015">
-    <w:abstractNumId w:val="4"/>
-  </w:num>
-  <w:num w:numId="13" w16cid:durableId="1731923064">
-    <w:abstractNumId w:val="8"/>
-  </w:num>
-  <w:num w:numId="14" w16cid:durableId="1444231978">
-    <w:abstractNumId w:val="30"/>
-  </w:num>
-  <w:num w:numId="15" w16cid:durableId="1084570041">
-    <w:abstractNumId w:val="27"/>
-  </w:num>
   <w:num w:numId="16" w16cid:durableId="857085784">
-    <w:abstractNumId w:val="6"/>
+    <w:abstractNumId w:val="7"/>
   </w:num>
   <w:num w:numId="17" w16cid:durableId="1710572118">
-    <w:abstractNumId w:val="14"/>
+    <w:abstractNumId w:val="15"/>
   </w:num>
   <w:num w:numId="18" w16cid:durableId="1795174214">
     <w:abstractNumId w:val="3"/>
   </w:num>
   <w:num w:numId="19" w16cid:durableId="186414154">
-    <w:abstractNumId w:val="16"/>
+    <w:abstractNumId w:val="17"/>
   </w:num>
   <w:num w:numId="20" w16cid:durableId="288320368">
-    <w:abstractNumId w:val="24"/>
+    <w:abstractNumId w:val="25"/>
   </w:num>
   <w:num w:numId="21" w16cid:durableId="1897736379">
-    <w:abstractNumId w:val="26"/>
+    <w:abstractNumId w:val="27"/>
   </w:num>
   <w:num w:numId="22" w16cid:durableId="1039473503">
+    <w:abstractNumId w:val="13"/>
+  </w:num>
+  <w:num w:numId="23" w16cid:durableId="154613425">
     <w:abstractNumId w:val="12"/>
   </w:num>
-  <w:num w:numId="23" w16cid:durableId="154613425">
-    <w:abstractNumId w:val="11"/>
-  </w:num>
   <w:num w:numId="24" w16cid:durableId="1893694726">
-    <w:abstractNumId w:val="23"/>
+    <w:abstractNumId w:val="24"/>
   </w:num>
   <w:num w:numId="25" w16cid:durableId="192966657">
     <w:abstractNumId w:val="2"/>
   </w:num>
   <w:num w:numId="26" w16cid:durableId="1380057242">
-    <w:abstractNumId w:val="20"/>
+    <w:abstractNumId w:val="21"/>
   </w:num>
   <w:num w:numId="27" w16cid:durableId="1371297365">
-    <w:abstractNumId w:val="7"/>
+    <w:abstractNumId w:val="8"/>
   </w:num>
   <w:num w:numId="28" w16cid:durableId="27150269">
-    <w:abstractNumId w:val="13"/>
+    <w:abstractNumId w:val="14"/>
   </w:num>
   <w:num w:numId="29" w16cid:durableId="1144467880">
-    <w:abstractNumId w:val="17"/>
+    <w:abstractNumId w:val="18"/>
   </w:num>
   <w:num w:numId="30" w16cid:durableId="1904607891">
-    <w:abstractNumId w:val="10"/>
+    <w:abstractNumId w:val="11"/>
   </w:num>
   <w:num w:numId="31" w16cid:durableId="1826042562">
-    <w:abstractNumId w:val="21"/>
+    <w:abstractNumId w:val="22"/>
+  </w:num>
+  <w:num w:numId="32" w16cid:durableId="801076469">
+    <w:abstractNumId w:val="4"/>
   </w:num>
 </w:numbering>
 </file>

</xml_diff>